<commit_message>
ncip xml via DOM
</commit_message>
<xml_diff>
--- a/docs/solr.docx
+++ b/docs/solr.docx
@@ -159,7 +159,7 @@
           <w:b/>
           <w:bCs/>
         </w:rPr>
-        <w:t>title</w:t>
+        <w:t>ocn</w:t>
       </w:r>
       <w:proofErr w:type="spellEnd"/>
       <w:r>
@@ -176,19 +176,11 @@
           <w:b/>
           <w:bCs/>
         </w:rPr>
-        <w:t>author</w:t>
-      </w:r>
-      <w:proofErr w:type="spellEnd"/>
-      <w:r>
-        <w:t xml:space="preserve">: in JSON een array, in XML </w:t>
-      </w:r>
-      <w:proofErr w:type="spellStart"/>
-      <w:r>
-        <w:t>repeated</w:t>
-      </w:r>
-      <w:proofErr w:type="spellEnd"/>
-      <w:r>
-        <w:t xml:space="preserve"> field</w:t>
+        <w:t>title</w:t>
+      </w:r>
+      <w:proofErr w:type="spellEnd"/>
+      <w:r>
+        <w:t xml:space="preserve">: </w:t>
       </w:r>
     </w:p>
     <w:p>
@@ -201,104 +193,39 @@
           <w:b/>
           <w:bCs/>
         </w:rPr>
-        <w:t>year</w:t>
-      </w:r>
-      <w:proofErr w:type="spellEnd"/>
-      <w:r>
-        <w:t>:</w:t>
+        <w:t>author</w:t>
+      </w:r>
+      <w:proofErr w:type="spellEnd"/>
+      <w:r>
+        <w:t xml:space="preserve">: in JSON een array, in XML </w:t>
+      </w:r>
+      <w:proofErr w:type="spellStart"/>
+      <w:r>
+        <w:t>repeated</w:t>
+      </w:r>
+      <w:proofErr w:type="spellEnd"/>
+      <w:r>
+        <w:t xml:space="preserve"> field</w:t>
       </w:r>
     </w:p>
     <w:p>
       <w:pPr>
         <w:ind w:left="708"/>
       </w:pPr>
-      <w:r>
-        <w:t>…</w:t>
-      </w:r>
-    </w:p>
-    <w:p>
-      <w:pPr>
-        <w:ind w:left="708"/>
-        <w:rPr>
-          <w:i/>
-          <w:iCs/>
-        </w:rPr>
-      </w:pPr>
-      <w:r>
-        <w:rPr>
-          <w:i/>
-          <w:iCs/>
-        </w:rPr>
-        <w:t>“</w:t>
-      </w:r>
-      <w:r>
-        <w:rPr>
-          <w:i/>
-          <w:iCs/>
-        </w:rPr>
-        <w:t>berekende</w:t>
-      </w:r>
-      <w:r>
-        <w:rPr>
-          <w:i/>
-          <w:iCs/>
-        </w:rPr>
-        <w:t xml:space="preserve"> velden”</w:t>
-      </w:r>
-      <w:r>
-        <w:rPr>
-          <w:i/>
-          <w:iCs/>
-        </w:rPr>
-        <w:t xml:space="preserve">, </w:t>
-      </w:r>
-      <w:proofErr w:type="spellStart"/>
-      <w:r>
-        <w:rPr>
-          <w:i/>
-          <w:iCs/>
-        </w:rPr>
-        <w:t>indexed</w:t>
-      </w:r>
-      <w:proofErr w:type="spellEnd"/>
-      <w:r>
-        <w:rPr>
-          <w:i/>
-          <w:iCs/>
-        </w:rPr>
-        <w:t>=</w:t>
-      </w:r>
-      <w:proofErr w:type="spellStart"/>
-      <w:r>
-        <w:rPr>
-          <w:i/>
-          <w:iCs/>
-        </w:rPr>
-        <w:t>true</w:t>
-      </w:r>
-      <w:proofErr w:type="spellEnd"/>
-      <w:r>
-        <w:rPr>
-          <w:i/>
-          <w:iCs/>
-        </w:rPr>
-        <w:t xml:space="preserve">, </w:t>
-      </w:r>
-    </w:p>
-    <w:p>
-      <w:pPr>
-        <w:ind w:left="708"/>
-      </w:pPr>
+      <w:proofErr w:type="spellStart"/>
       <w:r>
         <w:rPr>
           <w:b/>
           <w:bCs/>
         </w:rPr>
-        <w:t>tekst</w:t>
-      </w:r>
-      <w:r>
-        <w:t>: alle echte velden bij elkaar</w:t>
-      </w:r>
+        <w:t>year</w:t>
+      </w:r>
+      <w:proofErr w:type="spellEnd"/>
+      <w:r>
+        <w:t>:</w:t>
+      </w:r>
+      <w:bookmarkStart w:id="0" w:name="_GoBack"/>
+      <w:bookmarkEnd w:id="0"/>
     </w:p>
     <w:p>
       <w:pPr>
@@ -328,7 +255,7 @@
           <w:i/>
           <w:iCs/>
         </w:rPr>
-        <w:t>berekende</w:t>
+        <w:t>afgeleide</w:t>
       </w:r>
       <w:r>
         <w:rPr>
@@ -337,22 +264,6 @@
         </w:rPr>
         <w:t xml:space="preserve"> velden”</w:t>
       </w:r>
-      <w:r>
-        <w:rPr>
-          <w:i/>
-          <w:iCs/>
-        </w:rPr>
-        <w:t xml:space="preserve">, speciaal voor </w:t>
-      </w:r>
-      <w:proofErr w:type="spellStart"/>
-      <w:r>
-        <w:rPr>
-          <w:i/>
-          <w:iCs/>
-        </w:rPr>
-        <w:t>facets</w:t>
-      </w:r>
-      <w:proofErr w:type="spellEnd"/>
       <w:r>
         <w:rPr>
           <w:i/>
@@ -403,6 +314,185 @@
           <w:b/>
           <w:bCs/>
         </w:rPr>
+        <w:t>l</w:t>
+      </w:r>
+      <w:r>
+        <w:rPr>
+          <w:b/>
+          <w:bCs/>
+        </w:rPr>
+        <w:t>anguag</w:t>
+      </w:r>
+      <w:r>
+        <w:rPr>
+          <w:b/>
+          <w:bCs/>
+        </w:rPr>
+        <w:t>e</w:t>
+      </w:r>
+      <w:proofErr w:type="spellEnd"/>
+      <w:r>
+        <w:rPr>
+          <w:b/>
+          <w:bCs/>
+        </w:rPr>
+        <w:t xml:space="preserve">: </w:t>
+      </w:r>
+      <w:r>
+        <w:t xml:space="preserve">(GER =&gt; </w:t>
+      </w:r>
+      <w:proofErr w:type="spellStart"/>
+      <w:r>
+        <w:t>german</w:t>
+      </w:r>
+      <w:proofErr w:type="spellEnd"/>
+      <w:r>
+        <w:t>)</w:t>
+      </w:r>
+    </w:p>
+    <w:p>
+      <w:pPr>
+        <w:ind w:left="708"/>
+        <w:rPr>
+          <w:b/>
+          <w:bCs/>
+        </w:rPr>
+      </w:pPr>
+    </w:p>
+    <w:p>
+      <w:pPr>
+        <w:ind w:left="708"/>
+      </w:pPr>
+      <w:proofErr w:type="spellStart"/>
+      <w:r>
+        <w:rPr>
+          <w:b/>
+          <w:bCs/>
+        </w:rPr>
+        <w:t>te</w:t>
+      </w:r>
+      <w:r>
+        <w:rPr>
+          <w:b/>
+          <w:bCs/>
+        </w:rPr>
+        <w:t>x</w:t>
+      </w:r>
+      <w:r>
+        <w:rPr>
+          <w:b/>
+          <w:bCs/>
+        </w:rPr>
+        <w:t>t</w:t>
+      </w:r>
+      <w:proofErr w:type="spellEnd"/>
+      <w:r>
+        <w:t>: alle echte velden bij elkaar</w:t>
+      </w:r>
+    </w:p>
+    <w:p>
+      <w:pPr>
+        <w:ind w:left="708"/>
+      </w:pPr>
+      <w:r>
+        <w:t>…</w:t>
+      </w:r>
+    </w:p>
+    <w:p>
+      <w:pPr>
+        <w:ind w:left="708"/>
+        <w:rPr>
+          <w:i/>
+          <w:iCs/>
+        </w:rPr>
+      </w:pPr>
+      <w:r>
+        <w:rPr>
+          <w:i/>
+          <w:iCs/>
+        </w:rPr>
+        <w:t>“</w:t>
+      </w:r>
+      <w:r>
+        <w:rPr>
+          <w:i/>
+          <w:iCs/>
+        </w:rPr>
+        <w:t>afgeleide</w:t>
+      </w:r>
+      <w:r>
+        <w:rPr>
+          <w:i/>
+          <w:iCs/>
+        </w:rPr>
+        <w:t xml:space="preserve"> velden”</w:t>
+      </w:r>
+      <w:r>
+        <w:rPr>
+          <w:i/>
+          <w:iCs/>
+        </w:rPr>
+        <w:t xml:space="preserve">, speciaal voor </w:t>
+      </w:r>
+      <w:proofErr w:type="spellStart"/>
+      <w:r>
+        <w:rPr>
+          <w:i/>
+          <w:iCs/>
+        </w:rPr>
+        <w:t>facets</w:t>
+      </w:r>
+      <w:proofErr w:type="spellEnd"/>
+      <w:r>
+        <w:rPr>
+          <w:i/>
+          <w:iCs/>
+        </w:rPr>
+        <w:t xml:space="preserve">, </w:t>
+      </w:r>
+      <w:proofErr w:type="spellStart"/>
+      <w:r>
+        <w:rPr>
+          <w:i/>
+          <w:iCs/>
+        </w:rPr>
+        <w:t>indexed</w:t>
+      </w:r>
+      <w:proofErr w:type="spellEnd"/>
+      <w:r>
+        <w:rPr>
+          <w:i/>
+          <w:iCs/>
+        </w:rPr>
+        <w:t>=</w:t>
+      </w:r>
+      <w:proofErr w:type="spellStart"/>
+      <w:r>
+        <w:rPr>
+          <w:i/>
+          <w:iCs/>
+        </w:rPr>
+        <w:t>true</w:t>
+      </w:r>
+      <w:proofErr w:type="spellEnd"/>
+      <w:r>
+        <w:rPr>
+          <w:i/>
+          <w:iCs/>
+        </w:rPr>
+        <w:t xml:space="preserve">, </w:t>
+      </w:r>
+    </w:p>
+    <w:p>
+      <w:pPr>
+        <w:ind w:left="708"/>
+      </w:pPr>
+      <w:proofErr w:type="spellStart"/>
+      <w:r>
+        <w:rPr>
+          <w:b/>
+          <w:bCs/>
+        </w:rPr>
         <w:t>yearForFacet</w:t>
       </w:r>
       <w:proofErr w:type="spellEnd"/>
@@ -431,6 +521,102 @@
           <w:i/>
           <w:iCs/>
         </w:rPr>
+        <w:t>“a</w:t>
+      </w:r>
+      <w:r>
+        <w:rPr>
+          <w:i/>
+          <w:iCs/>
+        </w:rPr>
+        <w:t>fgeleide</w:t>
+      </w:r>
+      <w:r>
+        <w:rPr>
+          <w:i/>
+          <w:iCs/>
+        </w:rPr>
+        <w:t xml:space="preserve"> velden”, speciaal voor </w:t>
+      </w:r>
+      <w:proofErr w:type="spellStart"/>
+      <w:r>
+        <w:rPr>
+          <w:i/>
+          <w:iCs/>
+        </w:rPr>
+        <w:t>linking</w:t>
+      </w:r>
+      <w:proofErr w:type="spellEnd"/>
+    </w:p>
+    <w:p>
+      <w:pPr>
+        <w:ind w:firstLine="708"/>
+        <w:rPr>
+          <w:b/>
+          <w:bCs/>
+        </w:rPr>
+      </w:pPr>
+      <w:proofErr w:type="spellStart"/>
+      <w:r>
+        <w:rPr>
+          <w:b/>
+          <w:bCs/>
+        </w:rPr>
+        <w:t>artI</w:t>
+      </w:r>
+      <w:r>
+        <w:rPr>
+          <w:b/>
+          <w:bCs/>
+        </w:rPr>
+        <w:t>nJournal</w:t>
+      </w:r>
+      <w:proofErr w:type="spellEnd"/>
+      <w:r>
+        <w:rPr>
+          <w:b/>
+          <w:bCs/>
+        </w:rPr>
+        <w:t>:</w:t>
+      </w:r>
+    </w:p>
+    <w:p>
+      <w:pPr>
+        <w:ind w:left="708"/>
+        <w:rPr>
+          <w:b/>
+          <w:bCs/>
+        </w:rPr>
+      </w:pPr>
+      <w:proofErr w:type="spellStart"/>
+      <w:r>
+        <w:rPr>
+          <w:b/>
+          <w:bCs/>
+        </w:rPr>
+        <w:t>chapInBook</w:t>
+      </w:r>
+      <w:proofErr w:type="spellEnd"/>
+      <w:r>
+        <w:rPr>
+          <w:b/>
+          <w:bCs/>
+        </w:rPr>
+        <w:t xml:space="preserve">: </w:t>
+      </w:r>
+    </w:p>
+    <w:p>
+      <w:pPr>
+        <w:ind w:left="708"/>
+        <w:rPr>
+          <w:i/>
+          <w:iCs/>
+        </w:rPr>
+      </w:pPr>
+      <w:r>
+        <w:rPr>
+          <w:i/>
+          <w:iCs/>
+        </w:rPr>
         <w:t>“</w:t>
       </w:r>
       <w:r>
@@ -438,14 +624,21 @@
           <w:i/>
           <w:iCs/>
         </w:rPr>
-        <w:t>berekende</w:t>
-      </w:r>
-      <w:r>
-        <w:rPr>
-          <w:i/>
-          <w:iCs/>
-        </w:rPr>
-        <w:t xml:space="preserve"> velden”</w:t>
+        <w:t>afgeleide</w:t>
+      </w:r>
+      <w:r>
+        <w:rPr>
+          <w:i/>
+          <w:iCs/>
+        </w:rPr>
+        <w:t xml:space="preserve"> </w:t>
+      </w:r>
+      <w:r>
+        <w:rPr>
+          <w:i/>
+          <w:iCs/>
+        </w:rPr>
+        <w:t>velden”</w:t>
       </w:r>
       <w:r>
         <w:rPr>
@@ -868,17 +1061,7 @@
           <w:sz w:val="20"/>
           <w:szCs w:val="20"/>
         </w:rPr>
-        <w:t>Sear</w:t>
-      </w:r>
-      <w:bookmarkStart w:id="0" w:name="_GoBack"/>
-      <w:bookmarkEnd w:id="0"/>
-      <w:r>
-        <w:rPr>
-          <w:rFonts w:ascii="Courier New" w:hAnsi="Courier New" w:cs="Courier New"/>
-          <w:sz w:val="20"/>
-          <w:szCs w:val="20"/>
-        </w:rPr>
-        <w:t>chPage</w:t>
+        <w:t>SearchPage</w:t>
       </w:r>
       <w:proofErr w:type="spellEnd"/>
       <w:r>

</xml_diff>

<commit_message>
SOLR things and TESTs reorganized
</commit_message>
<xml_diff>
--- a/docs/solr.docx
+++ b/docs/solr.docx
@@ -437,10 +437,7 @@
           </w:tcPr>
           <w:p>
             <w:r>
-              <w:t>Herhaald i</w:t>
-            </w:r>
-            <w:r>
-              <w:t>nteger veld</w:t>
+              <w:t>Herhaald integer veld</w:t>
             </w:r>
           </w:p>
         </w:tc>
@@ -484,16 +481,7 @@
           </w:tcPr>
           <w:p>
             <w:r>
-              <w:t>Herhaald s</w:t>
-            </w:r>
-            <w:r>
-              <w:t xml:space="preserve">tring veld, </w:t>
-            </w:r>
-            <w:r>
-              <w:t xml:space="preserve">elke occurence </w:t>
-            </w:r>
-            <w:r>
-              <w:t>in z’n geheel geïndexeerd</w:t>
+              <w:t>Herhaald string veld, elke occurence in z’n geheel geïndexeerd</w:t>
             </w:r>
           </w:p>
         </w:tc>
@@ -540,16 +528,7 @@
               <w:t xml:space="preserve">Herhaald </w:t>
             </w:r>
             <w:r>
-              <w:t xml:space="preserve">tekst </w:t>
-            </w:r>
-            <w:r>
-              <w:t xml:space="preserve">veld, elke occurence </w:t>
-            </w:r>
-            <w:r>
-              <w:t>woord voor woord</w:t>
-            </w:r>
-            <w:r>
-              <w:t xml:space="preserve"> geïndexeerd</w:t>
+              <w:t>tekst veld, elke occurence woord voor woord geïndexeerd</w:t>
             </w:r>
           </w:p>
         </w:tc>
@@ -3013,6 +2992,9 @@
         </w:numPr>
       </w:pPr>
       <w:r>
+        <w:t>Vervalt (</w:t>
+      </w:r>
+      <w:r>
         <w:t xml:space="preserve">Maak de inhoud van het SOLR veld </w:t>
       </w:r>
       <w:r>
@@ -3024,80 +3006,17 @@
         <w:t>text</w:t>
       </w:r>
       <w:r>
-        <w:t xml:space="preserve">: </w:t>
-      </w:r>
-    </w:p>
-    <w:p>
-      <w:pPr>
-        <w:pStyle w:val="Lijstalinea"/>
-        <w:ind w:left="792"/>
-      </w:pPr>
-      <w:r>
-        <w:t>Verzamel alle relevante veldinhouden, voeg ze samen (gescheiden door een spatie) en voeg toe:</w:t>
-      </w:r>
-    </w:p>
-    <w:p>
-      <w:pPr>
-        <w:pStyle w:val="Lijstalinea"/>
-        <w:ind w:left="792"/>
-      </w:pPr>
-    </w:p>
-    <w:p>
-      <w:pPr>
-        <w:pStyle w:val="Lijstalinea"/>
-        <w:ind w:left="444" w:firstLine="348"/>
-        <w:rPr>
-          <w:rFonts w:ascii="Courier New" w:hAnsi="Courier New" w:cs="Courier New"/>
-          <w:sz w:val="20"/>
-          <w:szCs w:val="20"/>
-        </w:rPr>
-      </w:pPr>
-      <w:r>
-        <w:rPr>
-          <w:rFonts w:ascii="Courier New" w:hAnsi="Courier New" w:cs="Courier New"/>
-          <w:sz w:val="20"/>
-          <w:szCs w:val="20"/>
-        </w:rPr>
-        <w:t>&lt;field name="</w:t>
-      </w:r>
-      <w:r>
-        <w:rPr>
-          <w:rFonts w:ascii="Courier New" w:hAnsi="Courier New" w:cs="Courier New"/>
-          <w:sz w:val="20"/>
-          <w:szCs w:val="20"/>
-        </w:rPr>
-        <w:t>text</w:t>
-      </w:r>
-      <w:r>
-        <w:rPr>
-          <w:rFonts w:ascii="Courier New" w:hAnsi="Courier New" w:cs="Courier New"/>
-          <w:sz w:val="20"/>
-          <w:szCs w:val="20"/>
-        </w:rPr>
-        <w:t>"&gt;</w:t>
-      </w:r>
-      <w:r>
-        <w:rPr>
-          <w:rFonts w:ascii="Courier New" w:hAnsi="Courier New" w:cs="Courier New"/>
-          <w:sz w:val="20"/>
-          <w:szCs w:val="20"/>
-        </w:rPr>
-        <w:t>verzamelde tekst</w:t>
-      </w:r>
-      <w:r>
-        <w:rPr>
-          <w:rFonts w:ascii="Courier New" w:hAnsi="Courier New" w:cs="Courier New"/>
-          <w:sz w:val="20"/>
-          <w:szCs w:val="20"/>
-        </w:rPr>
-        <w:t>&lt;/field&gt;</w:t>
-      </w:r>
-    </w:p>
-    <w:p>
-      <w:pPr>
-        <w:pStyle w:val="Lijstalinea"/>
-        <w:ind w:left="792"/>
-      </w:pPr>
+        <w:t>:</w:t>
+      </w:r>
+      <w:r>
+        <w:t>)</w:t>
+      </w:r>
+      <w:r>
+        <w:t xml:space="preserve"> </w:t>
+      </w:r>
+      <w:r>
+        <w:t>kan worden geregeld via het schema.</w:t>
+      </w:r>
     </w:p>
     <w:p>
       <w:pPr>
@@ -4261,6 +4180,9 @@
       <w:r>
         <w:t xml:space="preserve"> en wordt aangepast.</w:t>
       </w:r>
+      <w:r>
+        <w:t xml:space="preserve"> </w:t>
+      </w:r>
     </w:p>
     <w:p>
       <w:r>
@@ -4650,999 +4572,1037 @@
     <w:p/>
     <w:p>
       <w:r>
-        <w:t>Als de $href een lege string is dan is er geen digitale versie geregistreerd.</w:t>
-      </w:r>
-    </w:p>
-    <w:p>
-      <w:pPr>
-        <w:pStyle w:val="Kop2"/>
-      </w:pPr>
-      <w:r>
-        <w:t>Zoekschem class</w:t>
-      </w:r>
-    </w:p>
-    <w:p>
-      <w:r>
-        <w:t>Het lijkt mij handig om een class te maken voor het zoekscherm:</w:t>
-      </w:r>
-    </w:p>
-    <w:p>
-      <w:pPr>
-        <w:pStyle w:val="Geenafstand"/>
-        <w:rPr>
-          <w:rFonts w:ascii="Courier New" w:hAnsi="Courier New" w:cs="Courier New"/>
-          <w:sz w:val="20"/>
-          <w:szCs w:val="20"/>
-        </w:rPr>
-      </w:pPr>
-      <w:r>
-        <w:rPr>
-          <w:rFonts w:ascii="Courier New" w:hAnsi="Courier New" w:cs="Courier New"/>
-          <w:sz w:val="20"/>
-          <w:szCs w:val="20"/>
-        </w:rPr>
-        <w:t>&lt;?php</w:t>
-      </w:r>
-    </w:p>
-    <w:p>
-      <w:pPr>
-        <w:pStyle w:val="Geenafstand"/>
-        <w:rPr>
-          <w:rFonts w:ascii="Courier New" w:hAnsi="Courier New" w:cs="Courier New"/>
-          <w:sz w:val="20"/>
-          <w:szCs w:val="20"/>
-        </w:rPr>
-      </w:pPr>
-    </w:p>
-    <w:p>
-      <w:pPr>
-        <w:pStyle w:val="Geenafstand"/>
-        <w:rPr>
-          <w:rFonts w:ascii="Courier New" w:hAnsi="Courier New" w:cs="Courier New"/>
-          <w:sz w:val="20"/>
-          <w:szCs w:val="20"/>
-        </w:rPr>
-      </w:pPr>
-      <w:r>
-        <w:rPr>
-          <w:rFonts w:ascii="Courier New" w:hAnsi="Courier New" w:cs="Courier New"/>
-          <w:sz w:val="20"/>
-          <w:szCs w:val="20"/>
-        </w:rPr>
-        <w:t>class SearchPage {</w:t>
-      </w:r>
-    </w:p>
-    <w:p>
-      <w:pPr>
-        <w:pStyle w:val="Geenafstand"/>
-        <w:rPr>
-          <w:rFonts w:ascii="Courier New" w:hAnsi="Courier New" w:cs="Courier New"/>
-          <w:sz w:val="20"/>
-          <w:szCs w:val="20"/>
-        </w:rPr>
-      </w:pPr>
-      <w:r>
-        <w:rPr>
-          <w:rFonts w:ascii="Courier New" w:hAnsi="Courier New" w:cs="Courier New"/>
-          <w:sz w:val="20"/>
-          <w:szCs w:val="20"/>
-        </w:rPr>
-        <w:t xml:space="preserve">  public $userQuery = ''; //of "*.*"</w:t>
-      </w:r>
-    </w:p>
-    <w:p>
-      <w:pPr>
-        <w:pStyle w:val="Geenafstand"/>
-        <w:rPr>
-          <w:rFonts w:ascii="Courier New" w:hAnsi="Courier New" w:cs="Courier New"/>
-          <w:sz w:val="20"/>
-          <w:szCs w:val="20"/>
-        </w:rPr>
-      </w:pPr>
-      <w:r>
-        <w:rPr>
-          <w:rFonts w:ascii="Courier New" w:hAnsi="Courier New" w:cs="Courier New"/>
-          <w:sz w:val="20"/>
-          <w:szCs w:val="20"/>
-        </w:rPr>
-        <w:t xml:space="preserve">  private $parsedQuery = '';</w:t>
-      </w:r>
-    </w:p>
-    <w:p>
-      <w:pPr>
-        <w:pStyle w:val="Geenafstand"/>
-        <w:rPr>
-          <w:rFonts w:ascii="Courier New" w:hAnsi="Courier New" w:cs="Courier New"/>
-          <w:sz w:val="20"/>
-          <w:szCs w:val="20"/>
-        </w:rPr>
-      </w:pPr>
-      <w:r>
-        <w:rPr>
-          <w:rFonts w:ascii="Courier New" w:hAnsi="Courier New" w:cs="Courier New"/>
-          <w:sz w:val="20"/>
-          <w:szCs w:val="20"/>
-        </w:rPr>
-        <w:t xml:space="preserve">  public $start = 0;</w:t>
-      </w:r>
-    </w:p>
-    <w:p>
-      <w:pPr>
-        <w:pStyle w:val="Geenafstand"/>
-        <w:rPr>
-          <w:rFonts w:ascii="Courier New" w:hAnsi="Courier New" w:cs="Courier New"/>
-          <w:sz w:val="20"/>
-          <w:szCs w:val="20"/>
-        </w:rPr>
-      </w:pPr>
-      <w:r>
-        <w:rPr>
-          <w:rFonts w:ascii="Courier New" w:hAnsi="Courier New" w:cs="Courier New"/>
-          <w:sz w:val="20"/>
-          <w:szCs w:val="20"/>
-        </w:rPr>
-        <w:t xml:space="preserve">  public $numRows = 10;</w:t>
-      </w:r>
-    </w:p>
-    <w:p>
-      <w:pPr>
-        <w:pStyle w:val="Geenafstand"/>
-        <w:rPr>
-          <w:rFonts w:ascii="Courier New" w:hAnsi="Courier New" w:cs="Courier New"/>
-          <w:sz w:val="20"/>
-          <w:szCs w:val="20"/>
-        </w:rPr>
-      </w:pPr>
-    </w:p>
-    <w:p>
-      <w:pPr>
-        <w:pStyle w:val="Geenafstand"/>
-        <w:rPr>
-          <w:rFonts w:ascii="Courier New" w:hAnsi="Courier New" w:cs="Courier New"/>
-          <w:sz w:val="20"/>
-          <w:szCs w:val="20"/>
-        </w:rPr>
-      </w:pPr>
-      <w:r>
-        <w:rPr>
-          <w:rFonts w:ascii="Courier New" w:hAnsi="Courier New" w:cs="Courier New"/>
-          <w:sz w:val="20"/>
-          <w:szCs w:val="20"/>
-        </w:rPr>
-        <w:t xml:space="preserve">  private $solrOptions = array (</w:t>
-      </w:r>
-    </w:p>
-    <w:p>
-      <w:pPr>
-        <w:pStyle w:val="Geenafstand"/>
-        <w:rPr>
-          <w:rFonts w:ascii="Courier New" w:hAnsi="Courier New" w:cs="Courier New"/>
-          <w:sz w:val="20"/>
-          <w:szCs w:val="20"/>
-        </w:rPr>
-      </w:pPr>
-      <w:r>
-        <w:rPr>
-          <w:rFonts w:ascii="Courier New" w:hAnsi="Courier New" w:cs="Courier New"/>
-          <w:sz w:val="20"/>
-          <w:szCs w:val="20"/>
-        </w:rPr>
-        <w:t xml:space="preserve">  'hostname' =&gt; SOLR_SERVER_HOSTNAME,</w:t>
-      </w:r>
-    </w:p>
-    <w:p>
-      <w:pPr>
-        <w:pStyle w:val="Geenafstand"/>
-        <w:rPr>
-          <w:rFonts w:ascii="Courier New" w:hAnsi="Courier New" w:cs="Courier New"/>
-          <w:sz w:val="20"/>
-          <w:szCs w:val="20"/>
-        </w:rPr>
-      </w:pPr>
-      <w:r>
-        <w:rPr>
-          <w:rFonts w:ascii="Courier New" w:hAnsi="Courier New" w:cs="Courier New"/>
-          <w:sz w:val="20"/>
-          <w:szCs w:val="20"/>
-        </w:rPr>
-        <w:t xml:space="preserve">  'login'    =&gt; SOLR_SERVER_USERNAME,</w:t>
-      </w:r>
-    </w:p>
-    <w:p>
-      <w:pPr>
-        <w:pStyle w:val="Geenafstand"/>
-        <w:rPr>
-          <w:rFonts w:ascii="Courier New" w:hAnsi="Courier New" w:cs="Courier New"/>
-          <w:sz w:val="20"/>
-          <w:szCs w:val="20"/>
-        </w:rPr>
-      </w:pPr>
-      <w:r>
-        <w:rPr>
-          <w:rFonts w:ascii="Courier New" w:hAnsi="Courier New" w:cs="Courier New"/>
-          <w:sz w:val="20"/>
-          <w:szCs w:val="20"/>
-        </w:rPr>
-        <w:t xml:space="preserve">  'password' =&gt; SOLR_SERVER_PASSWORD,</w:t>
-      </w:r>
-    </w:p>
-    <w:p>
-      <w:pPr>
-        <w:pStyle w:val="Geenafstand"/>
-        <w:rPr>
-          <w:rFonts w:ascii="Courier New" w:hAnsi="Courier New" w:cs="Courier New"/>
-          <w:sz w:val="20"/>
-          <w:szCs w:val="20"/>
-        </w:rPr>
-      </w:pPr>
-      <w:r>
-        <w:rPr>
-          <w:rFonts w:ascii="Courier New" w:hAnsi="Courier New" w:cs="Courier New"/>
-          <w:sz w:val="20"/>
-          <w:szCs w:val="20"/>
-        </w:rPr>
-        <w:t xml:space="preserve">  'port'     =&gt; SOLR_SERVER_PORT,</w:t>
-      </w:r>
-    </w:p>
-    <w:p>
-      <w:pPr>
-        <w:pStyle w:val="Geenafstand"/>
-        <w:rPr>
-          <w:rFonts w:ascii="Courier New" w:hAnsi="Courier New" w:cs="Courier New"/>
-          <w:sz w:val="20"/>
-          <w:szCs w:val="20"/>
-        </w:rPr>
-      </w:pPr>
-      <w:r>
-        <w:rPr>
-          <w:rFonts w:ascii="Courier New" w:hAnsi="Courier New" w:cs="Courier New"/>
-          <w:sz w:val="20"/>
-          <w:szCs w:val="20"/>
-        </w:rPr>
-        <w:t xml:space="preserve">  );</w:t>
-      </w:r>
-    </w:p>
-    <w:p>
-      <w:pPr>
-        <w:pStyle w:val="Geenafstand"/>
-        <w:rPr>
-          <w:rFonts w:ascii="Courier New" w:hAnsi="Courier New" w:cs="Courier New"/>
-          <w:sz w:val="20"/>
-          <w:szCs w:val="20"/>
-        </w:rPr>
-      </w:pPr>
-      <w:r>
-        <w:rPr>
-          <w:rFonts w:ascii="Courier New" w:hAnsi="Courier New" w:cs="Courier New"/>
-          <w:sz w:val="20"/>
-          <w:szCs w:val="20"/>
-        </w:rPr>
-        <w:t xml:space="preserve">  private $facetFields = array(</w:t>
-      </w:r>
-    </w:p>
-    <w:p>
-      <w:pPr>
-        <w:pStyle w:val="Geenafstand"/>
-        <w:rPr>
-          <w:rFonts w:ascii="Courier New" w:hAnsi="Courier New" w:cs="Courier New"/>
-          <w:sz w:val="20"/>
-          <w:szCs w:val="20"/>
-        </w:rPr>
-      </w:pPr>
-    </w:p>
-    <w:p>
-      <w:pPr>
-        <w:pStyle w:val="Geenafstand"/>
-        <w:rPr>
-          <w:rFonts w:ascii="Courier New" w:hAnsi="Courier New" w:cs="Courier New"/>
-          <w:sz w:val="20"/>
-          <w:szCs w:val="20"/>
-        </w:rPr>
-      </w:pPr>
-      <w:r>
-        <w:rPr>
-          <w:rFonts w:ascii="Courier New" w:hAnsi="Courier New" w:cs="Courier New"/>
-          <w:sz w:val="20"/>
-          <w:szCs w:val="20"/>
-        </w:rPr>
-        <w:t xml:space="preserve">  );</w:t>
-      </w:r>
-    </w:p>
-    <w:p>
-      <w:pPr>
-        <w:pStyle w:val="Geenafstand"/>
-        <w:rPr>
-          <w:rFonts w:ascii="Courier New" w:hAnsi="Courier New" w:cs="Courier New"/>
-          <w:sz w:val="20"/>
-          <w:szCs w:val="20"/>
-        </w:rPr>
-      </w:pPr>
-      <w:r>
-        <w:rPr>
-          <w:rFonts w:ascii="Courier New" w:hAnsi="Courier New" w:cs="Courier New"/>
-          <w:sz w:val="20"/>
-          <w:szCs w:val="20"/>
-        </w:rPr>
-        <w:t xml:space="preserve">  private $solrClient = nulll //of type SolrClient</w:t>
-      </w:r>
-    </w:p>
-    <w:p>
-      <w:pPr>
-        <w:pStyle w:val="Geenafstand"/>
-        <w:rPr>
-          <w:rFonts w:ascii="Courier New" w:hAnsi="Courier New" w:cs="Courier New"/>
-          <w:sz w:val="20"/>
-          <w:szCs w:val="20"/>
-        </w:rPr>
-      </w:pPr>
-      <w:r>
-        <w:rPr>
-          <w:rFonts w:ascii="Courier New" w:hAnsi="Courier New" w:cs="Courier New"/>
-          <w:sz w:val="20"/>
-          <w:szCs w:val="20"/>
-        </w:rPr>
-        <w:t xml:space="preserve">  private $solrQuery = null; //of type SolrQuery</w:t>
-      </w:r>
-    </w:p>
-    <w:p>
-      <w:pPr>
-        <w:pStyle w:val="Geenafstand"/>
-        <w:rPr>
-          <w:rFonts w:ascii="Courier New" w:hAnsi="Courier New" w:cs="Courier New"/>
-          <w:sz w:val="20"/>
-          <w:szCs w:val="20"/>
-        </w:rPr>
-      </w:pPr>
-    </w:p>
-    <w:p>
-      <w:pPr>
-        <w:pStyle w:val="Geenafstand"/>
-        <w:rPr>
-          <w:rFonts w:ascii="Courier New" w:hAnsi="Courier New" w:cs="Courier New"/>
-          <w:sz w:val="20"/>
-          <w:szCs w:val="20"/>
-        </w:rPr>
-      </w:pPr>
-      <w:r>
-        <w:rPr>
-          <w:rFonts w:ascii="Courier New" w:hAnsi="Courier New" w:cs="Courier New"/>
-          <w:sz w:val="20"/>
-          <w:szCs w:val="20"/>
-        </w:rPr>
-        <w:t xml:space="preserve">  public $searchResults = array();</w:t>
-      </w:r>
-    </w:p>
-    <w:p>
-      <w:pPr>
-        <w:pStyle w:val="Geenafstand"/>
-        <w:rPr>
-          <w:rFonts w:ascii="Courier New" w:hAnsi="Courier New" w:cs="Courier New"/>
-          <w:sz w:val="20"/>
-          <w:szCs w:val="20"/>
-        </w:rPr>
-      </w:pPr>
-    </w:p>
-    <w:p>
-      <w:pPr>
-        <w:pStyle w:val="Geenafstand"/>
-        <w:rPr>
-          <w:rFonts w:ascii="Courier New" w:hAnsi="Courier New" w:cs="Courier New"/>
-          <w:sz w:val="20"/>
-          <w:szCs w:val="20"/>
-        </w:rPr>
-      </w:pPr>
-    </w:p>
-    <w:p>
-      <w:pPr>
-        <w:pStyle w:val="Geenafstand"/>
-        <w:rPr>
-          <w:rFonts w:ascii="Courier New" w:hAnsi="Courier New" w:cs="Courier New"/>
-          <w:sz w:val="20"/>
-          <w:szCs w:val="20"/>
-        </w:rPr>
-      </w:pPr>
-      <w:r>
-        <w:rPr>
-          <w:rFonts w:ascii="Courier New" w:hAnsi="Courier New" w:cs="Courier New"/>
-          <w:sz w:val="20"/>
-          <w:szCs w:val="20"/>
-        </w:rPr>
-        <w:t xml:space="preserve">  public function __construct() {</w:t>
-      </w:r>
-    </w:p>
-    <w:p>
-      <w:pPr>
-        <w:pStyle w:val="Geenafstand"/>
-        <w:rPr>
-          <w:rFonts w:ascii="Courier New" w:hAnsi="Courier New" w:cs="Courier New"/>
-          <w:sz w:val="20"/>
-          <w:szCs w:val="20"/>
-        </w:rPr>
-      </w:pPr>
-      <w:r>
-        <w:rPr>
-          <w:rFonts w:ascii="Courier New" w:hAnsi="Courier New" w:cs="Courier New"/>
-          <w:sz w:val="20"/>
-          <w:szCs w:val="20"/>
-        </w:rPr>
-        <w:t xml:space="preserve">    $client = new SolrClient($this-&gt;solrOptions);</w:t>
-      </w:r>
-    </w:p>
-    <w:p>
-      <w:pPr>
-        <w:pStyle w:val="Geenafstand"/>
-        <w:rPr>
-          <w:rFonts w:ascii="Courier New" w:hAnsi="Courier New" w:cs="Courier New"/>
-          <w:sz w:val="20"/>
-          <w:szCs w:val="20"/>
-        </w:rPr>
-      </w:pPr>
-      <w:r>
-        <w:rPr>
-          <w:rFonts w:ascii="Courier New" w:hAnsi="Courier New" w:cs="Courier New"/>
-          <w:sz w:val="20"/>
-          <w:szCs w:val="20"/>
-        </w:rPr>
-        <w:t xml:space="preserve">    $query = new SolrQuery();</w:t>
-      </w:r>
-    </w:p>
-    <w:p>
-      <w:pPr>
-        <w:pStyle w:val="Geenafstand"/>
-        <w:rPr>
-          <w:rFonts w:ascii="Courier New" w:hAnsi="Courier New" w:cs="Courier New"/>
-          <w:sz w:val="20"/>
-          <w:szCs w:val="20"/>
-        </w:rPr>
-      </w:pPr>
-      <w:r>
-        <w:rPr>
-          <w:rFonts w:ascii="Courier New" w:hAnsi="Courier New" w:cs="Courier New"/>
-          <w:sz w:val="20"/>
-          <w:szCs w:val="20"/>
-        </w:rPr>
-        <w:t xml:space="preserve">  }</w:t>
-      </w:r>
-    </w:p>
-    <w:p>
-      <w:pPr>
-        <w:pStyle w:val="Geenafstand"/>
-        <w:rPr>
-          <w:rFonts w:ascii="Courier New" w:hAnsi="Courier New" w:cs="Courier New"/>
-          <w:sz w:val="20"/>
-          <w:szCs w:val="20"/>
-        </w:rPr>
-      </w:pPr>
-    </w:p>
-    <w:p>
-      <w:pPr>
-        <w:pStyle w:val="Geenafstand"/>
-        <w:rPr>
-          <w:rFonts w:ascii="Courier New" w:hAnsi="Courier New" w:cs="Courier New"/>
-          <w:sz w:val="20"/>
-          <w:szCs w:val="20"/>
-        </w:rPr>
-      </w:pPr>
-      <w:r>
-        <w:rPr>
-          <w:rFonts w:ascii="Courier New" w:hAnsi="Courier New" w:cs="Courier New"/>
-          <w:sz w:val="20"/>
-          <w:szCs w:val="20"/>
-        </w:rPr>
-        <w:t xml:space="preserve">  public function prepareSearch($userInput) {</w:t>
-      </w:r>
-    </w:p>
-    <w:p>
-      <w:pPr>
-        <w:pStyle w:val="Geenafstand"/>
-        <w:rPr>
-          <w:rFonts w:ascii="Courier New" w:hAnsi="Courier New" w:cs="Courier New"/>
-          <w:sz w:val="20"/>
-          <w:szCs w:val="20"/>
-        </w:rPr>
-      </w:pPr>
-      <w:r>
-        <w:rPr>
-          <w:rFonts w:ascii="Courier New" w:hAnsi="Courier New" w:cs="Courier New"/>
-          <w:sz w:val="20"/>
-          <w:szCs w:val="20"/>
-        </w:rPr>
-        <w:t xml:space="preserve">    $this-&gt;userQuery = $userInput;</w:t>
-      </w:r>
-    </w:p>
-    <w:p>
-      <w:pPr>
-        <w:pStyle w:val="Geenafstand"/>
-        <w:rPr>
-          <w:rFonts w:ascii="Courier New" w:hAnsi="Courier New" w:cs="Courier New"/>
-          <w:sz w:val="20"/>
-          <w:szCs w:val="20"/>
-        </w:rPr>
-      </w:pPr>
-      <w:r>
-        <w:rPr>
-          <w:rFonts w:ascii="Courier New" w:hAnsi="Courier New" w:cs="Courier New"/>
-          <w:sz w:val="20"/>
-          <w:szCs w:val="20"/>
-        </w:rPr>
-        <w:t xml:space="preserve">    $this-&gt;parsedQuery = $this-&gt;parse($userInput);</w:t>
-      </w:r>
-    </w:p>
-    <w:p>
-      <w:pPr>
-        <w:pStyle w:val="Geenafstand"/>
-        <w:rPr>
-          <w:rFonts w:ascii="Courier New" w:hAnsi="Courier New" w:cs="Courier New"/>
-          <w:sz w:val="20"/>
-          <w:szCs w:val="20"/>
-        </w:rPr>
-      </w:pPr>
-    </w:p>
-    <w:p>
-      <w:pPr>
-        <w:pStyle w:val="Geenafstand"/>
-        <w:rPr>
-          <w:rFonts w:ascii="Courier New" w:hAnsi="Courier New" w:cs="Courier New"/>
-          <w:sz w:val="20"/>
-          <w:szCs w:val="20"/>
-        </w:rPr>
-      </w:pPr>
-      <w:r>
-        <w:rPr>
-          <w:rFonts w:ascii="Courier New" w:hAnsi="Courier New" w:cs="Courier New"/>
-          <w:sz w:val="20"/>
-          <w:szCs w:val="20"/>
-        </w:rPr>
-        <w:t xml:space="preserve">    $this-&gt;query-&gt;setQuery($this-&gt;parsedQuery);</w:t>
-      </w:r>
-    </w:p>
-    <w:p>
-      <w:pPr>
-        <w:pStyle w:val="Geenafstand"/>
-        <w:rPr>
-          <w:rFonts w:ascii="Courier New" w:hAnsi="Courier New" w:cs="Courier New"/>
-          <w:sz w:val="20"/>
-          <w:szCs w:val="20"/>
-        </w:rPr>
-      </w:pPr>
-      <w:r>
-        <w:rPr>
-          <w:rFonts w:ascii="Courier New" w:hAnsi="Courier New" w:cs="Courier New"/>
-          <w:sz w:val="20"/>
-          <w:szCs w:val="20"/>
-        </w:rPr>
-        <w:t xml:space="preserve">    $this-&gt;query-&gt;setStart($this-&gt;start);</w:t>
-      </w:r>
-    </w:p>
-    <w:p>
-      <w:pPr>
-        <w:pStyle w:val="Geenafstand"/>
-        <w:rPr>
-          <w:rFonts w:ascii="Courier New" w:hAnsi="Courier New" w:cs="Courier New"/>
-          <w:sz w:val="20"/>
-          <w:szCs w:val="20"/>
-        </w:rPr>
-      </w:pPr>
-      <w:r>
-        <w:rPr>
-          <w:rFonts w:ascii="Courier New" w:hAnsi="Courier New" w:cs="Courier New"/>
-          <w:sz w:val="20"/>
-          <w:szCs w:val="20"/>
-        </w:rPr>
-        <w:t xml:space="preserve">    $this-&gt;query-&gt;setRows($this-&gt;numRows);</w:t>
-      </w:r>
-    </w:p>
-    <w:p>
-      <w:pPr>
-        <w:pStyle w:val="Geenafstand"/>
-        <w:rPr>
-          <w:rFonts w:ascii="Courier New" w:hAnsi="Courier New" w:cs="Courier New"/>
-          <w:sz w:val="20"/>
-          <w:szCs w:val="20"/>
-        </w:rPr>
-      </w:pPr>
-      <w:r>
-        <w:rPr>
-          <w:rFonts w:ascii="Courier New" w:hAnsi="Courier New" w:cs="Courier New"/>
-          <w:sz w:val="20"/>
-          <w:szCs w:val="20"/>
-        </w:rPr>
-        <w:t xml:space="preserve">    //etc</w:t>
-      </w:r>
-    </w:p>
-    <w:p>
-      <w:pPr>
-        <w:pStyle w:val="Geenafstand"/>
-        <w:rPr>
-          <w:rFonts w:ascii="Courier New" w:hAnsi="Courier New" w:cs="Courier New"/>
-          <w:sz w:val="20"/>
-          <w:szCs w:val="20"/>
-        </w:rPr>
-      </w:pPr>
-      <w:r>
-        <w:rPr>
-          <w:rFonts w:ascii="Courier New" w:hAnsi="Courier New" w:cs="Courier New"/>
-          <w:sz w:val="20"/>
-          <w:szCs w:val="20"/>
-        </w:rPr>
-        <w:t xml:space="preserve">    </w:t>
-      </w:r>
-    </w:p>
-    <w:p>
-      <w:pPr>
-        <w:pStyle w:val="Geenafstand"/>
-        <w:rPr>
-          <w:rFonts w:ascii="Courier New" w:hAnsi="Courier New" w:cs="Courier New"/>
-          <w:sz w:val="20"/>
-          <w:szCs w:val="20"/>
-        </w:rPr>
-      </w:pPr>
-      <w:r>
-        <w:rPr>
-          <w:rFonts w:ascii="Courier New" w:hAnsi="Courier New" w:cs="Courier New"/>
-          <w:sz w:val="20"/>
-          <w:szCs w:val="20"/>
-        </w:rPr>
-        <w:t xml:space="preserve">    $this-&gt;search();</w:t>
-      </w:r>
-    </w:p>
-    <w:p>
-      <w:pPr>
-        <w:pStyle w:val="Geenafstand"/>
-        <w:rPr>
-          <w:rFonts w:ascii="Courier New" w:hAnsi="Courier New" w:cs="Courier New"/>
-          <w:sz w:val="20"/>
-          <w:szCs w:val="20"/>
-        </w:rPr>
-      </w:pPr>
-      <w:r>
-        <w:rPr>
-          <w:rFonts w:ascii="Courier New" w:hAnsi="Courier New" w:cs="Courier New"/>
-          <w:sz w:val="20"/>
-          <w:szCs w:val="20"/>
-        </w:rPr>
-        <w:t xml:space="preserve">  }</w:t>
-      </w:r>
-    </w:p>
-    <w:p>
-      <w:pPr>
-        <w:pStyle w:val="Geenafstand"/>
-        <w:rPr>
-          <w:rFonts w:ascii="Courier New" w:hAnsi="Courier New" w:cs="Courier New"/>
-          <w:sz w:val="20"/>
-          <w:szCs w:val="20"/>
-        </w:rPr>
-      </w:pPr>
-      <w:r>
-        <w:rPr>
-          <w:rFonts w:ascii="Courier New" w:hAnsi="Courier New" w:cs="Courier New"/>
-          <w:sz w:val="20"/>
-          <w:szCs w:val="20"/>
-        </w:rPr>
-        <w:t xml:space="preserve">  </w:t>
-      </w:r>
-    </w:p>
-    <w:p>
-      <w:pPr>
-        <w:pStyle w:val="Geenafstand"/>
-        <w:rPr>
-          <w:rFonts w:ascii="Courier New" w:hAnsi="Courier New" w:cs="Courier New"/>
-          <w:sz w:val="20"/>
-          <w:szCs w:val="20"/>
-        </w:rPr>
-      </w:pPr>
-      <w:r>
-        <w:rPr>
-          <w:rFonts w:ascii="Courier New" w:hAnsi="Courier New" w:cs="Courier New"/>
-          <w:sz w:val="20"/>
-          <w:szCs w:val="20"/>
-        </w:rPr>
-        <w:t xml:space="preserve">  private function search() {</w:t>
-      </w:r>
-    </w:p>
-    <w:p>
-      <w:pPr>
-        <w:pStyle w:val="Geenafstand"/>
-        <w:rPr>
-          <w:rFonts w:ascii="Courier New" w:hAnsi="Courier New" w:cs="Courier New"/>
-          <w:sz w:val="20"/>
-          <w:szCs w:val="20"/>
-        </w:rPr>
-      </w:pPr>
-      <w:r>
-        <w:rPr>
-          <w:rFonts w:ascii="Courier New" w:hAnsi="Courier New" w:cs="Courier New"/>
-          <w:sz w:val="20"/>
-          <w:szCs w:val="20"/>
-        </w:rPr>
-        <w:t xml:space="preserve">    $query_response = $this-&gt;client-&gt;query($this-&gt;query);</w:t>
-      </w:r>
-    </w:p>
-    <w:p>
-      <w:pPr>
-        <w:pStyle w:val="Geenafstand"/>
-        <w:rPr>
-          <w:rFonts w:ascii="Courier New" w:hAnsi="Courier New" w:cs="Courier New"/>
-          <w:sz w:val="20"/>
-          <w:szCs w:val="20"/>
-        </w:rPr>
-      </w:pPr>
-      <w:r>
-        <w:rPr>
-          <w:rFonts w:ascii="Courier New" w:hAnsi="Courier New" w:cs="Courier New"/>
-          <w:sz w:val="20"/>
-          <w:szCs w:val="20"/>
-        </w:rPr>
-        <w:t xml:space="preserve">    $query_response-&gt;setParseMode(SolrQueryResponse::PARSE_SOLR_DOC);  //??</w:t>
-      </w:r>
-    </w:p>
-    <w:p>
-      <w:pPr>
-        <w:pStyle w:val="Geenafstand"/>
-        <w:rPr>
-          <w:rFonts w:ascii="Courier New" w:hAnsi="Courier New" w:cs="Courier New"/>
-          <w:sz w:val="20"/>
-          <w:szCs w:val="20"/>
-        </w:rPr>
-      </w:pPr>
-      <w:r>
-        <w:rPr>
-          <w:rFonts w:ascii="Courier New" w:hAnsi="Courier New" w:cs="Courier New"/>
-          <w:sz w:val="20"/>
-          <w:szCs w:val="20"/>
-        </w:rPr>
-        <w:t xml:space="preserve">    $this-&gt;searchResults = $query_response-&gt;getResponse();</w:t>
-      </w:r>
-    </w:p>
-    <w:p>
-      <w:pPr>
-        <w:pStyle w:val="Geenafstand"/>
-        <w:rPr>
-          <w:rFonts w:ascii="Courier New" w:hAnsi="Courier New" w:cs="Courier New"/>
-          <w:sz w:val="20"/>
-          <w:szCs w:val="20"/>
-        </w:rPr>
-      </w:pPr>
-      <w:r>
-        <w:rPr>
-          <w:rFonts w:ascii="Courier New" w:hAnsi="Courier New" w:cs="Courier New"/>
-          <w:sz w:val="20"/>
-          <w:szCs w:val="20"/>
-        </w:rPr>
-        <w:t xml:space="preserve">    $this-&gt;</w:t>
-      </w:r>
-    </w:p>
-    <w:p>
-      <w:pPr>
-        <w:pStyle w:val="Geenafstand"/>
-        <w:rPr>
-          <w:rFonts w:ascii="Courier New" w:hAnsi="Courier New" w:cs="Courier New"/>
-          <w:sz w:val="20"/>
-          <w:szCs w:val="20"/>
-        </w:rPr>
-      </w:pPr>
-      <w:r>
-        <w:rPr>
-          <w:rFonts w:ascii="Courier New" w:hAnsi="Courier New" w:cs="Courier New"/>
-          <w:sz w:val="20"/>
-          <w:szCs w:val="20"/>
-        </w:rPr>
-        <w:t xml:space="preserve">  }</w:t>
-      </w:r>
-    </w:p>
-    <w:p>
-      <w:pPr>
-        <w:pStyle w:val="Geenafstand"/>
-        <w:rPr>
-          <w:rFonts w:ascii="Courier New" w:hAnsi="Courier New" w:cs="Courier New"/>
-          <w:sz w:val="20"/>
-          <w:szCs w:val="20"/>
-        </w:rPr>
-      </w:pPr>
-    </w:p>
-    <w:p>
-      <w:pPr>
-        <w:pStyle w:val="Geenafstand"/>
-        <w:rPr>
-          <w:rFonts w:ascii="Courier New" w:hAnsi="Courier New" w:cs="Courier New"/>
-          <w:sz w:val="20"/>
-          <w:szCs w:val="20"/>
-        </w:rPr>
-      </w:pPr>
-      <w:r>
-        <w:rPr>
-          <w:rFonts w:ascii="Courier New" w:hAnsi="Courier New" w:cs="Courier New"/>
-          <w:sz w:val="20"/>
-          <w:szCs w:val="20"/>
-        </w:rPr>
-        <w:t xml:space="preserve">  public function nextPage() {</w:t>
-      </w:r>
-    </w:p>
-    <w:p>
-      <w:pPr>
-        <w:pStyle w:val="Geenafstand"/>
-        <w:rPr>
-          <w:rFonts w:ascii="Courier New" w:hAnsi="Courier New" w:cs="Courier New"/>
-          <w:sz w:val="20"/>
-          <w:szCs w:val="20"/>
-        </w:rPr>
-      </w:pPr>
-      <w:r>
-        <w:rPr>
-          <w:rFonts w:ascii="Courier New" w:hAnsi="Courier New" w:cs="Courier New"/>
-          <w:sz w:val="20"/>
-          <w:szCs w:val="20"/>
-        </w:rPr>
-        <w:t xml:space="preserve">    $this-&gt;start = $this-&gt;start + $this-&gt;numRows;</w:t>
-      </w:r>
-    </w:p>
-    <w:p>
-      <w:pPr>
-        <w:pStyle w:val="Geenafstand"/>
-        <w:rPr>
-          <w:rFonts w:ascii="Courier New" w:hAnsi="Courier New" w:cs="Courier New"/>
-          <w:sz w:val="20"/>
-          <w:szCs w:val="20"/>
-        </w:rPr>
-      </w:pPr>
-      <w:r>
-        <w:rPr>
-          <w:rFonts w:ascii="Courier New" w:hAnsi="Courier New" w:cs="Courier New"/>
-          <w:sz w:val="20"/>
-          <w:szCs w:val="20"/>
-        </w:rPr>
-        <w:t xml:space="preserve">    if ($this-&gt;start &lt; $this-&gt;searchResults['response']['numFound']) $this-&gt;search();</w:t>
-      </w:r>
-    </w:p>
-    <w:p>
-      <w:pPr>
-        <w:pStyle w:val="Geenafstand"/>
-        <w:rPr>
-          <w:rFonts w:ascii="Courier New" w:hAnsi="Courier New" w:cs="Courier New"/>
-          <w:sz w:val="20"/>
-          <w:szCs w:val="20"/>
-        </w:rPr>
-      </w:pPr>
-      <w:r>
-        <w:rPr>
-          <w:rFonts w:ascii="Courier New" w:hAnsi="Courier New" w:cs="Courier New"/>
-          <w:sz w:val="20"/>
-          <w:szCs w:val="20"/>
-        </w:rPr>
-        <w:t xml:space="preserve">  }</w:t>
-      </w:r>
-    </w:p>
-    <w:p>
-      <w:pPr>
-        <w:pStyle w:val="Geenafstand"/>
-        <w:rPr>
-          <w:rFonts w:ascii="Courier New" w:hAnsi="Courier New" w:cs="Courier New"/>
-          <w:sz w:val="20"/>
-          <w:szCs w:val="20"/>
-        </w:rPr>
-      </w:pPr>
-    </w:p>
-    <w:p>
-      <w:pPr>
-        <w:pStyle w:val="Geenafstand"/>
-        <w:rPr>
-          <w:rFonts w:ascii="Courier New" w:hAnsi="Courier New" w:cs="Courier New"/>
-          <w:sz w:val="20"/>
-          <w:szCs w:val="20"/>
-        </w:rPr>
-      </w:pPr>
-      <w:r>
-        <w:rPr>
-          <w:rFonts w:ascii="Courier New" w:hAnsi="Courier New" w:cs="Courier New"/>
-          <w:sz w:val="20"/>
-          <w:szCs w:val="20"/>
-        </w:rPr>
-        <w:t xml:space="preserve">  public function prevPage() {</w:t>
-      </w:r>
-    </w:p>
-    <w:p>
-      <w:pPr>
-        <w:pStyle w:val="Geenafstand"/>
-        <w:rPr>
-          <w:rFonts w:ascii="Courier New" w:hAnsi="Courier New" w:cs="Courier New"/>
-          <w:sz w:val="20"/>
-          <w:szCs w:val="20"/>
-        </w:rPr>
-      </w:pPr>
-      <w:r>
-        <w:rPr>
-          <w:rFonts w:ascii="Courier New" w:hAnsi="Courier New" w:cs="Courier New"/>
-          <w:sz w:val="20"/>
-          <w:szCs w:val="20"/>
-        </w:rPr>
-        <w:t xml:space="preserve">    $this-&gt;start = $this-&gt;start - $this-&gt;numRows;</w:t>
-      </w:r>
-    </w:p>
-    <w:p>
-      <w:pPr>
-        <w:pStyle w:val="Geenafstand"/>
-        <w:rPr>
-          <w:rFonts w:ascii="Courier New" w:hAnsi="Courier New" w:cs="Courier New"/>
-          <w:sz w:val="20"/>
-          <w:szCs w:val="20"/>
-        </w:rPr>
-      </w:pPr>
-      <w:r>
-        <w:rPr>
-          <w:rFonts w:ascii="Courier New" w:hAnsi="Courier New" w:cs="Courier New"/>
-          <w:sz w:val="20"/>
-          <w:szCs w:val="20"/>
-        </w:rPr>
-        <w:t xml:space="preserve">    if ($this-&gt;start &gt; 0) $this-&gt;search();</w:t>
-      </w:r>
-    </w:p>
-    <w:p>
-      <w:pPr>
-        <w:pStyle w:val="Geenafstand"/>
-        <w:rPr>
-          <w:rFonts w:ascii="Courier New" w:hAnsi="Courier New" w:cs="Courier New"/>
-          <w:sz w:val="20"/>
-          <w:szCs w:val="20"/>
-        </w:rPr>
-      </w:pPr>
-      <w:r>
-        <w:rPr>
-          <w:rFonts w:ascii="Courier New" w:hAnsi="Courier New" w:cs="Courier New"/>
-          <w:sz w:val="20"/>
-          <w:szCs w:val="20"/>
-        </w:rPr>
-        <w:t xml:space="preserve">  }</w:t>
-      </w:r>
-    </w:p>
-    <w:p>
-      <w:pPr>
-        <w:rPr>
-          <w:rFonts w:ascii="Courier New" w:hAnsi="Courier New" w:cs="Courier New"/>
-          <w:sz w:val="20"/>
-          <w:szCs w:val="20"/>
-        </w:rPr>
-      </w:pPr>
-    </w:p>
-    <w:p>
-      <w:pPr>
-        <w:rPr>
-          <w:rFonts w:ascii="Courier New" w:hAnsi="Courier New" w:cs="Courier New"/>
-          <w:sz w:val="20"/>
-          <w:szCs w:val="20"/>
-        </w:rPr>
-      </w:pPr>
-      <w:r>
-        <w:rPr>
-          <w:rFonts w:ascii="Courier New" w:hAnsi="Courier New" w:cs="Courier New"/>
-          <w:sz w:val="20"/>
-          <w:szCs w:val="20"/>
-        </w:rPr>
-        <w:t xml:space="preserve">  //etc</w:t>
-      </w:r>
-    </w:p>
-    <w:p>
-      <w:pPr>
-        <w:rPr>
-          <w:rFonts w:ascii="Courier New" w:hAnsi="Courier New" w:cs="Courier New"/>
-          <w:sz w:val="20"/>
-          <w:szCs w:val="20"/>
-        </w:rPr>
-      </w:pPr>
-      <w:r>
-        <w:rPr>
-          <w:rFonts w:ascii="Courier New" w:hAnsi="Courier New" w:cs="Courier New"/>
-          <w:sz w:val="20"/>
-          <w:szCs w:val="20"/>
-        </w:rPr>
-        <w:t>}</w:t>
-      </w:r>
-    </w:p>
-    <w:p>
-      <w:r>
-        <w:t>TODO complete this chapter</w:t>
+        <w:t>Als de $href een lege string is dan is er geen digitale versie geregistreerd</w:t>
+      </w:r>
+      <w:r>
+        <w:t xml:space="preserve"> in de WorldCat Knowledge Base.</w:t>
+      </w:r>
+    </w:p>
+    <w:p>
+      <w:r>
+        <w:t>Zie ook de VIAF_Service class voor auteursnamen en namen in onderwerpsvelden.</w:t>
       </w:r>
       <w:bookmarkStart w:id="1" w:name="_GoBack"/>
       <w:bookmarkEnd w:id="1"/>
+    </w:p>
+    <w:p>
+      <w:pPr>
+        <w:pStyle w:val="Kop2"/>
+      </w:pPr>
+    </w:p>
+    <w:p>
+      <w:pPr>
+        <w:pStyle w:val="Kop2"/>
+      </w:pPr>
+    </w:p>
+    <w:p>
+      <w:pPr>
+        <w:pStyle w:val="Kop2"/>
+      </w:pPr>
+      <w:r>
+        <w:t>Zoekschem class</w:t>
+      </w:r>
+    </w:p>
+    <w:p>
+      <w:r>
+        <w:t>Het lijkt mij handig om een class te maken voor het zoekscherm:</w:t>
+      </w:r>
+    </w:p>
+    <w:p>
+      <w:pPr>
+        <w:pStyle w:val="Geenafstand"/>
+        <w:rPr>
+          <w:rFonts w:ascii="Courier New" w:hAnsi="Courier New" w:cs="Courier New"/>
+          <w:sz w:val="20"/>
+          <w:szCs w:val="20"/>
+        </w:rPr>
+      </w:pPr>
+    </w:p>
+    <w:p>
+      <w:pPr>
+        <w:pStyle w:val="Geenafstand"/>
+        <w:rPr>
+          <w:rFonts w:ascii="Courier New" w:hAnsi="Courier New" w:cs="Courier New"/>
+          <w:sz w:val="20"/>
+          <w:szCs w:val="20"/>
+        </w:rPr>
+      </w:pPr>
+    </w:p>
+    <w:p>
+      <w:pPr>
+        <w:pStyle w:val="Geenafstand"/>
+        <w:rPr>
+          <w:rFonts w:ascii="Courier New" w:hAnsi="Courier New" w:cs="Courier New"/>
+          <w:sz w:val="20"/>
+          <w:szCs w:val="20"/>
+        </w:rPr>
+      </w:pPr>
+      <w:r>
+        <w:rPr>
+          <w:rFonts w:ascii="Courier New" w:hAnsi="Courier New" w:cs="Courier New"/>
+          <w:sz w:val="20"/>
+          <w:szCs w:val="20"/>
+        </w:rPr>
+        <w:t>&lt;?php</w:t>
+      </w:r>
+    </w:p>
+    <w:p>
+      <w:pPr>
+        <w:pStyle w:val="Geenafstand"/>
+        <w:rPr>
+          <w:rFonts w:ascii="Courier New" w:hAnsi="Courier New" w:cs="Courier New"/>
+          <w:sz w:val="20"/>
+          <w:szCs w:val="20"/>
+        </w:rPr>
+      </w:pPr>
+    </w:p>
+    <w:p>
+      <w:pPr>
+        <w:pStyle w:val="Geenafstand"/>
+        <w:rPr>
+          <w:rFonts w:ascii="Courier New" w:hAnsi="Courier New" w:cs="Courier New"/>
+          <w:sz w:val="20"/>
+          <w:szCs w:val="20"/>
+        </w:rPr>
+      </w:pPr>
+      <w:r>
+        <w:rPr>
+          <w:rFonts w:ascii="Courier New" w:hAnsi="Courier New" w:cs="Courier New"/>
+          <w:sz w:val="20"/>
+          <w:szCs w:val="20"/>
+        </w:rPr>
+        <w:t>class SearchPage {</w:t>
+      </w:r>
+    </w:p>
+    <w:p>
+      <w:pPr>
+        <w:pStyle w:val="Geenafstand"/>
+        <w:rPr>
+          <w:rFonts w:ascii="Courier New" w:hAnsi="Courier New" w:cs="Courier New"/>
+          <w:sz w:val="20"/>
+          <w:szCs w:val="20"/>
+        </w:rPr>
+      </w:pPr>
+      <w:r>
+        <w:rPr>
+          <w:rFonts w:ascii="Courier New" w:hAnsi="Courier New" w:cs="Courier New"/>
+          <w:sz w:val="20"/>
+          <w:szCs w:val="20"/>
+        </w:rPr>
+        <w:t xml:space="preserve">  public $userQuery = ''; //of "*.*"</w:t>
+      </w:r>
+    </w:p>
+    <w:p>
+      <w:pPr>
+        <w:pStyle w:val="Geenafstand"/>
+        <w:rPr>
+          <w:rFonts w:ascii="Courier New" w:hAnsi="Courier New" w:cs="Courier New"/>
+          <w:sz w:val="20"/>
+          <w:szCs w:val="20"/>
+        </w:rPr>
+      </w:pPr>
+      <w:r>
+        <w:rPr>
+          <w:rFonts w:ascii="Courier New" w:hAnsi="Courier New" w:cs="Courier New"/>
+          <w:sz w:val="20"/>
+          <w:szCs w:val="20"/>
+        </w:rPr>
+        <w:t xml:space="preserve">  private $parsedQuery = '';</w:t>
+      </w:r>
+    </w:p>
+    <w:p>
+      <w:pPr>
+        <w:pStyle w:val="Geenafstand"/>
+        <w:rPr>
+          <w:rFonts w:ascii="Courier New" w:hAnsi="Courier New" w:cs="Courier New"/>
+          <w:sz w:val="20"/>
+          <w:szCs w:val="20"/>
+        </w:rPr>
+      </w:pPr>
+      <w:r>
+        <w:rPr>
+          <w:rFonts w:ascii="Courier New" w:hAnsi="Courier New" w:cs="Courier New"/>
+          <w:sz w:val="20"/>
+          <w:szCs w:val="20"/>
+        </w:rPr>
+        <w:t xml:space="preserve">  public $start = 0;</w:t>
+      </w:r>
+    </w:p>
+    <w:p>
+      <w:pPr>
+        <w:pStyle w:val="Geenafstand"/>
+        <w:rPr>
+          <w:rFonts w:ascii="Courier New" w:hAnsi="Courier New" w:cs="Courier New"/>
+          <w:sz w:val="20"/>
+          <w:szCs w:val="20"/>
+        </w:rPr>
+      </w:pPr>
+      <w:r>
+        <w:rPr>
+          <w:rFonts w:ascii="Courier New" w:hAnsi="Courier New" w:cs="Courier New"/>
+          <w:sz w:val="20"/>
+          <w:szCs w:val="20"/>
+        </w:rPr>
+        <w:t xml:space="preserve">  public $numRows = 10;</w:t>
+      </w:r>
+    </w:p>
+    <w:p>
+      <w:pPr>
+        <w:pStyle w:val="Geenafstand"/>
+        <w:rPr>
+          <w:rFonts w:ascii="Courier New" w:hAnsi="Courier New" w:cs="Courier New"/>
+          <w:sz w:val="20"/>
+          <w:szCs w:val="20"/>
+        </w:rPr>
+      </w:pPr>
+    </w:p>
+    <w:p>
+      <w:pPr>
+        <w:pStyle w:val="Geenafstand"/>
+        <w:rPr>
+          <w:rFonts w:ascii="Courier New" w:hAnsi="Courier New" w:cs="Courier New"/>
+          <w:sz w:val="20"/>
+          <w:szCs w:val="20"/>
+        </w:rPr>
+      </w:pPr>
+      <w:r>
+        <w:rPr>
+          <w:rFonts w:ascii="Courier New" w:hAnsi="Courier New" w:cs="Courier New"/>
+          <w:sz w:val="20"/>
+          <w:szCs w:val="20"/>
+        </w:rPr>
+        <w:t xml:space="preserve">  private $solrOptions = array (</w:t>
+      </w:r>
+    </w:p>
+    <w:p>
+      <w:pPr>
+        <w:pStyle w:val="Geenafstand"/>
+        <w:rPr>
+          <w:rFonts w:ascii="Courier New" w:hAnsi="Courier New" w:cs="Courier New"/>
+          <w:sz w:val="20"/>
+          <w:szCs w:val="20"/>
+        </w:rPr>
+      </w:pPr>
+      <w:r>
+        <w:rPr>
+          <w:rFonts w:ascii="Courier New" w:hAnsi="Courier New" w:cs="Courier New"/>
+          <w:sz w:val="20"/>
+          <w:szCs w:val="20"/>
+        </w:rPr>
+        <w:t xml:space="preserve">  'hostname' =&gt; SOLR_SERVER_HOSTNAME,</w:t>
+      </w:r>
+    </w:p>
+    <w:p>
+      <w:pPr>
+        <w:pStyle w:val="Geenafstand"/>
+        <w:rPr>
+          <w:rFonts w:ascii="Courier New" w:hAnsi="Courier New" w:cs="Courier New"/>
+          <w:sz w:val="20"/>
+          <w:szCs w:val="20"/>
+        </w:rPr>
+      </w:pPr>
+      <w:r>
+        <w:rPr>
+          <w:rFonts w:ascii="Courier New" w:hAnsi="Courier New" w:cs="Courier New"/>
+          <w:sz w:val="20"/>
+          <w:szCs w:val="20"/>
+        </w:rPr>
+        <w:t xml:space="preserve">  'login'    =&gt; SOLR_SERVER_USERNAME,</w:t>
+      </w:r>
+    </w:p>
+    <w:p>
+      <w:pPr>
+        <w:pStyle w:val="Geenafstand"/>
+        <w:rPr>
+          <w:rFonts w:ascii="Courier New" w:hAnsi="Courier New" w:cs="Courier New"/>
+          <w:sz w:val="20"/>
+          <w:szCs w:val="20"/>
+        </w:rPr>
+      </w:pPr>
+      <w:r>
+        <w:rPr>
+          <w:rFonts w:ascii="Courier New" w:hAnsi="Courier New" w:cs="Courier New"/>
+          <w:sz w:val="20"/>
+          <w:szCs w:val="20"/>
+        </w:rPr>
+        <w:t xml:space="preserve">  'password' =&gt; SOLR_SERVER_PASSWORD,</w:t>
+      </w:r>
+    </w:p>
+    <w:p>
+      <w:pPr>
+        <w:pStyle w:val="Geenafstand"/>
+        <w:rPr>
+          <w:rFonts w:ascii="Courier New" w:hAnsi="Courier New" w:cs="Courier New"/>
+          <w:sz w:val="20"/>
+          <w:szCs w:val="20"/>
+        </w:rPr>
+      </w:pPr>
+      <w:r>
+        <w:rPr>
+          <w:rFonts w:ascii="Courier New" w:hAnsi="Courier New" w:cs="Courier New"/>
+          <w:sz w:val="20"/>
+          <w:szCs w:val="20"/>
+        </w:rPr>
+        <w:t xml:space="preserve">  'port'     =&gt; SOLR_SERVER_PORT,</w:t>
+      </w:r>
+    </w:p>
+    <w:p>
+      <w:pPr>
+        <w:pStyle w:val="Geenafstand"/>
+        <w:rPr>
+          <w:rFonts w:ascii="Courier New" w:hAnsi="Courier New" w:cs="Courier New"/>
+          <w:sz w:val="20"/>
+          <w:szCs w:val="20"/>
+        </w:rPr>
+      </w:pPr>
+      <w:r>
+        <w:rPr>
+          <w:rFonts w:ascii="Courier New" w:hAnsi="Courier New" w:cs="Courier New"/>
+          <w:sz w:val="20"/>
+          <w:szCs w:val="20"/>
+        </w:rPr>
+        <w:t xml:space="preserve">  );</w:t>
+      </w:r>
+    </w:p>
+    <w:p>
+      <w:pPr>
+        <w:pStyle w:val="Geenafstand"/>
+        <w:rPr>
+          <w:rFonts w:ascii="Courier New" w:hAnsi="Courier New" w:cs="Courier New"/>
+          <w:sz w:val="20"/>
+          <w:szCs w:val="20"/>
+        </w:rPr>
+      </w:pPr>
+      <w:r>
+        <w:rPr>
+          <w:rFonts w:ascii="Courier New" w:hAnsi="Courier New" w:cs="Courier New"/>
+          <w:sz w:val="20"/>
+          <w:szCs w:val="20"/>
+        </w:rPr>
+        <w:t xml:space="preserve">  private $facetFields = array(</w:t>
+      </w:r>
+    </w:p>
+    <w:p>
+      <w:pPr>
+        <w:pStyle w:val="Geenafstand"/>
+        <w:rPr>
+          <w:rFonts w:ascii="Courier New" w:hAnsi="Courier New" w:cs="Courier New"/>
+          <w:sz w:val="20"/>
+          <w:szCs w:val="20"/>
+        </w:rPr>
+      </w:pPr>
+    </w:p>
+    <w:p>
+      <w:pPr>
+        <w:pStyle w:val="Geenafstand"/>
+        <w:rPr>
+          <w:rFonts w:ascii="Courier New" w:hAnsi="Courier New" w:cs="Courier New"/>
+          <w:sz w:val="20"/>
+          <w:szCs w:val="20"/>
+        </w:rPr>
+      </w:pPr>
+      <w:r>
+        <w:rPr>
+          <w:rFonts w:ascii="Courier New" w:hAnsi="Courier New" w:cs="Courier New"/>
+          <w:sz w:val="20"/>
+          <w:szCs w:val="20"/>
+        </w:rPr>
+        <w:t xml:space="preserve">  );</w:t>
+      </w:r>
+    </w:p>
+    <w:p>
+      <w:pPr>
+        <w:pStyle w:val="Geenafstand"/>
+        <w:rPr>
+          <w:rFonts w:ascii="Courier New" w:hAnsi="Courier New" w:cs="Courier New"/>
+          <w:sz w:val="20"/>
+          <w:szCs w:val="20"/>
+        </w:rPr>
+      </w:pPr>
+      <w:r>
+        <w:rPr>
+          <w:rFonts w:ascii="Courier New" w:hAnsi="Courier New" w:cs="Courier New"/>
+          <w:sz w:val="20"/>
+          <w:szCs w:val="20"/>
+        </w:rPr>
+        <w:t xml:space="preserve">  private $solrClient = nulll //of type SolrClient</w:t>
+      </w:r>
+    </w:p>
+    <w:p>
+      <w:pPr>
+        <w:pStyle w:val="Geenafstand"/>
+        <w:rPr>
+          <w:rFonts w:ascii="Courier New" w:hAnsi="Courier New" w:cs="Courier New"/>
+          <w:sz w:val="20"/>
+          <w:szCs w:val="20"/>
+        </w:rPr>
+      </w:pPr>
+      <w:r>
+        <w:rPr>
+          <w:rFonts w:ascii="Courier New" w:hAnsi="Courier New" w:cs="Courier New"/>
+          <w:sz w:val="20"/>
+          <w:szCs w:val="20"/>
+        </w:rPr>
+        <w:t xml:space="preserve">  private $solrQuery = null; //of type SolrQuery</w:t>
+      </w:r>
+    </w:p>
+    <w:p>
+      <w:pPr>
+        <w:pStyle w:val="Geenafstand"/>
+        <w:rPr>
+          <w:rFonts w:ascii="Courier New" w:hAnsi="Courier New" w:cs="Courier New"/>
+          <w:sz w:val="20"/>
+          <w:szCs w:val="20"/>
+        </w:rPr>
+      </w:pPr>
+    </w:p>
+    <w:p>
+      <w:pPr>
+        <w:pStyle w:val="Geenafstand"/>
+        <w:rPr>
+          <w:rFonts w:ascii="Courier New" w:hAnsi="Courier New" w:cs="Courier New"/>
+          <w:sz w:val="20"/>
+          <w:szCs w:val="20"/>
+        </w:rPr>
+      </w:pPr>
+      <w:r>
+        <w:rPr>
+          <w:rFonts w:ascii="Courier New" w:hAnsi="Courier New" w:cs="Courier New"/>
+          <w:sz w:val="20"/>
+          <w:szCs w:val="20"/>
+        </w:rPr>
+        <w:t xml:space="preserve">  public $searchResults = array();</w:t>
+      </w:r>
+    </w:p>
+    <w:p>
+      <w:pPr>
+        <w:pStyle w:val="Geenafstand"/>
+        <w:rPr>
+          <w:rFonts w:ascii="Courier New" w:hAnsi="Courier New" w:cs="Courier New"/>
+          <w:sz w:val="20"/>
+          <w:szCs w:val="20"/>
+        </w:rPr>
+      </w:pPr>
+    </w:p>
+    <w:p>
+      <w:pPr>
+        <w:pStyle w:val="Geenafstand"/>
+        <w:rPr>
+          <w:rFonts w:ascii="Courier New" w:hAnsi="Courier New" w:cs="Courier New"/>
+          <w:sz w:val="20"/>
+          <w:szCs w:val="20"/>
+        </w:rPr>
+      </w:pPr>
+    </w:p>
+    <w:p>
+      <w:pPr>
+        <w:pStyle w:val="Geenafstand"/>
+        <w:rPr>
+          <w:rFonts w:ascii="Courier New" w:hAnsi="Courier New" w:cs="Courier New"/>
+          <w:sz w:val="20"/>
+          <w:szCs w:val="20"/>
+        </w:rPr>
+      </w:pPr>
+      <w:r>
+        <w:rPr>
+          <w:rFonts w:ascii="Courier New" w:hAnsi="Courier New" w:cs="Courier New"/>
+          <w:sz w:val="20"/>
+          <w:szCs w:val="20"/>
+        </w:rPr>
+        <w:t xml:space="preserve">  public function __construct() {</w:t>
+      </w:r>
+    </w:p>
+    <w:p>
+      <w:pPr>
+        <w:pStyle w:val="Geenafstand"/>
+        <w:rPr>
+          <w:rFonts w:ascii="Courier New" w:hAnsi="Courier New" w:cs="Courier New"/>
+          <w:sz w:val="20"/>
+          <w:szCs w:val="20"/>
+        </w:rPr>
+      </w:pPr>
+      <w:r>
+        <w:rPr>
+          <w:rFonts w:ascii="Courier New" w:hAnsi="Courier New" w:cs="Courier New"/>
+          <w:sz w:val="20"/>
+          <w:szCs w:val="20"/>
+        </w:rPr>
+        <w:t xml:space="preserve">    $client = new SolrClient($this-&gt;solrOptions);</w:t>
+      </w:r>
+    </w:p>
+    <w:p>
+      <w:pPr>
+        <w:pStyle w:val="Geenafstand"/>
+        <w:rPr>
+          <w:rFonts w:ascii="Courier New" w:hAnsi="Courier New" w:cs="Courier New"/>
+          <w:sz w:val="20"/>
+          <w:szCs w:val="20"/>
+        </w:rPr>
+      </w:pPr>
+      <w:r>
+        <w:rPr>
+          <w:rFonts w:ascii="Courier New" w:hAnsi="Courier New" w:cs="Courier New"/>
+          <w:sz w:val="20"/>
+          <w:szCs w:val="20"/>
+        </w:rPr>
+        <w:t xml:space="preserve">    $query = new SolrQuery();</w:t>
+      </w:r>
+    </w:p>
+    <w:p>
+      <w:pPr>
+        <w:pStyle w:val="Geenafstand"/>
+        <w:rPr>
+          <w:rFonts w:ascii="Courier New" w:hAnsi="Courier New" w:cs="Courier New"/>
+          <w:sz w:val="20"/>
+          <w:szCs w:val="20"/>
+        </w:rPr>
+      </w:pPr>
+      <w:r>
+        <w:rPr>
+          <w:rFonts w:ascii="Courier New" w:hAnsi="Courier New" w:cs="Courier New"/>
+          <w:sz w:val="20"/>
+          <w:szCs w:val="20"/>
+        </w:rPr>
+        <w:t xml:space="preserve">  }</w:t>
+      </w:r>
+    </w:p>
+    <w:p>
+      <w:pPr>
+        <w:pStyle w:val="Geenafstand"/>
+        <w:rPr>
+          <w:rFonts w:ascii="Courier New" w:hAnsi="Courier New" w:cs="Courier New"/>
+          <w:sz w:val="20"/>
+          <w:szCs w:val="20"/>
+        </w:rPr>
+      </w:pPr>
+    </w:p>
+    <w:p>
+      <w:pPr>
+        <w:pStyle w:val="Geenafstand"/>
+        <w:rPr>
+          <w:rFonts w:ascii="Courier New" w:hAnsi="Courier New" w:cs="Courier New"/>
+          <w:sz w:val="20"/>
+          <w:szCs w:val="20"/>
+        </w:rPr>
+      </w:pPr>
+      <w:r>
+        <w:rPr>
+          <w:rFonts w:ascii="Courier New" w:hAnsi="Courier New" w:cs="Courier New"/>
+          <w:sz w:val="20"/>
+          <w:szCs w:val="20"/>
+        </w:rPr>
+        <w:t xml:space="preserve">  public function prepareSearch($userInput) {</w:t>
+      </w:r>
+    </w:p>
+    <w:p>
+      <w:pPr>
+        <w:pStyle w:val="Geenafstand"/>
+        <w:rPr>
+          <w:rFonts w:ascii="Courier New" w:hAnsi="Courier New" w:cs="Courier New"/>
+          <w:sz w:val="20"/>
+          <w:szCs w:val="20"/>
+        </w:rPr>
+      </w:pPr>
+      <w:r>
+        <w:rPr>
+          <w:rFonts w:ascii="Courier New" w:hAnsi="Courier New" w:cs="Courier New"/>
+          <w:sz w:val="20"/>
+          <w:szCs w:val="20"/>
+        </w:rPr>
+        <w:t xml:space="preserve">    $this-&gt;userQuery = $userInput;</w:t>
+      </w:r>
+    </w:p>
+    <w:p>
+      <w:pPr>
+        <w:pStyle w:val="Geenafstand"/>
+        <w:rPr>
+          <w:rFonts w:ascii="Courier New" w:hAnsi="Courier New" w:cs="Courier New"/>
+          <w:sz w:val="20"/>
+          <w:szCs w:val="20"/>
+        </w:rPr>
+      </w:pPr>
+      <w:r>
+        <w:rPr>
+          <w:rFonts w:ascii="Courier New" w:hAnsi="Courier New" w:cs="Courier New"/>
+          <w:sz w:val="20"/>
+          <w:szCs w:val="20"/>
+        </w:rPr>
+        <w:t xml:space="preserve">    $this-&gt;parsedQuery = $this-&gt;parse($userInput);</w:t>
+      </w:r>
+    </w:p>
+    <w:p>
+      <w:pPr>
+        <w:pStyle w:val="Geenafstand"/>
+        <w:rPr>
+          <w:rFonts w:ascii="Courier New" w:hAnsi="Courier New" w:cs="Courier New"/>
+          <w:sz w:val="20"/>
+          <w:szCs w:val="20"/>
+        </w:rPr>
+      </w:pPr>
+    </w:p>
+    <w:p>
+      <w:pPr>
+        <w:pStyle w:val="Geenafstand"/>
+        <w:rPr>
+          <w:rFonts w:ascii="Courier New" w:hAnsi="Courier New" w:cs="Courier New"/>
+          <w:sz w:val="20"/>
+          <w:szCs w:val="20"/>
+        </w:rPr>
+      </w:pPr>
+      <w:r>
+        <w:rPr>
+          <w:rFonts w:ascii="Courier New" w:hAnsi="Courier New" w:cs="Courier New"/>
+          <w:sz w:val="20"/>
+          <w:szCs w:val="20"/>
+        </w:rPr>
+        <w:t xml:space="preserve">    $this-&gt;query-&gt;setQuery($this-&gt;parsedQuery);</w:t>
+      </w:r>
+    </w:p>
+    <w:p>
+      <w:pPr>
+        <w:pStyle w:val="Geenafstand"/>
+        <w:rPr>
+          <w:rFonts w:ascii="Courier New" w:hAnsi="Courier New" w:cs="Courier New"/>
+          <w:sz w:val="20"/>
+          <w:szCs w:val="20"/>
+        </w:rPr>
+      </w:pPr>
+      <w:r>
+        <w:rPr>
+          <w:rFonts w:ascii="Courier New" w:hAnsi="Courier New" w:cs="Courier New"/>
+          <w:sz w:val="20"/>
+          <w:szCs w:val="20"/>
+        </w:rPr>
+        <w:t xml:space="preserve">    $this-&gt;query-&gt;setStart($this-&gt;start);</w:t>
+      </w:r>
+    </w:p>
+    <w:p>
+      <w:pPr>
+        <w:pStyle w:val="Geenafstand"/>
+        <w:rPr>
+          <w:rFonts w:ascii="Courier New" w:hAnsi="Courier New" w:cs="Courier New"/>
+          <w:sz w:val="20"/>
+          <w:szCs w:val="20"/>
+        </w:rPr>
+      </w:pPr>
+      <w:r>
+        <w:rPr>
+          <w:rFonts w:ascii="Courier New" w:hAnsi="Courier New" w:cs="Courier New"/>
+          <w:sz w:val="20"/>
+          <w:szCs w:val="20"/>
+        </w:rPr>
+        <w:t xml:space="preserve">    $this-&gt;query-&gt;setRows($this-&gt;numRows);</w:t>
+      </w:r>
+    </w:p>
+    <w:p>
+      <w:pPr>
+        <w:pStyle w:val="Geenafstand"/>
+        <w:rPr>
+          <w:rFonts w:ascii="Courier New" w:hAnsi="Courier New" w:cs="Courier New"/>
+          <w:sz w:val="20"/>
+          <w:szCs w:val="20"/>
+        </w:rPr>
+      </w:pPr>
+      <w:r>
+        <w:rPr>
+          <w:rFonts w:ascii="Courier New" w:hAnsi="Courier New" w:cs="Courier New"/>
+          <w:sz w:val="20"/>
+          <w:szCs w:val="20"/>
+        </w:rPr>
+        <w:t xml:space="preserve">    //etc</w:t>
+      </w:r>
+    </w:p>
+    <w:p>
+      <w:pPr>
+        <w:pStyle w:val="Geenafstand"/>
+        <w:rPr>
+          <w:rFonts w:ascii="Courier New" w:hAnsi="Courier New" w:cs="Courier New"/>
+          <w:sz w:val="20"/>
+          <w:szCs w:val="20"/>
+        </w:rPr>
+      </w:pPr>
+      <w:r>
+        <w:rPr>
+          <w:rFonts w:ascii="Courier New" w:hAnsi="Courier New" w:cs="Courier New"/>
+          <w:sz w:val="20"/>
+          <w:szCs w:val="20"/>
+        </w:rPr>
+        <w:t xml:space="preserve">    </w:t>
+      </w:r>
+    </w:p>
+    <w:p>
+      <w:pPr>
+        <w:pStyle w:val="Geenafstand"/>
+        <w:rPr>
+          <w:rFonts w:ascii="Courier New" w:hAnsi="Courier New" w:cs="Courier New"/>
+          <w:sz w:val="20"/>
+          <w:szCs w:val="20"/>
+        </w:rPr>
+      </w:pPr>
+      <w:r>
+        <w:rPr>
+          <w:rFonts w:ascii="Courier New" w:hAnsi="Courier New" w:cs="Courier New"/>
+          <w:sz w:val="20"/>
+          <w:szCs w:val="20"/>
+        </w:rPr>
+        <w:t xml:space="preserve">    $this-&gt;search();</w:t>
+      </w:r>
+    </w:p>
+    <w:p>
+      <w:pPr>
+        <w:pStyle w:val="Geenafstand"/>
+        <w:rPr>
+          <w:rFonts w:ascii="Courier New" w:hAnsi="Courier New" w:cs="Courier New"/>
+          <w:sz w:val="20"/>
+          <w:szCs w:val="20"/>
+        </w:rPr>
+      </w:pPr>
+      <w:r>
+        <w:rPr>
+          <w:rFonts w:ascii="Courier New" w:hAnsi="Courier New" w:cs="Courier New"/>
+          <w:sz w:val="20"/>
+          <w:szCs w:val="20"/>
+        </w:rPr>
+        <w:t xml:space="preserve">  }</w:t>
+      </w:r>
+    </w:p>
+    <w:p>
+      <w:pPr>
+        <w:pStyle w:val="Geenafstand"/>
+        <w:rPr>
+          <w:rFonts w:ascii="Courier New" w:hAnsi="Courier New" w:cs="Courier New"/>
+          <w:sz w:val="20"/>
+          <w:szCs w:val="20"/>
+        </w:rPr>
+      </w:pPr>
+      <w:r>
+        <w:rPr>
+          <w:rFonts w:ascii="Courier New" w:hAnsi="Courier New" w:cs="Courier New"/>
+          <w:sz w:val="20"/>
+          <w:szCs w:val="20"/>
+        </w:rPr>
+        <w:t xml:space="preserve">  </w:t>
+      </w:r>
+    </w:p>
+    <w:p>
+      <w:pPr>
+        <w:pStyle w:val="Geenafstand"/>
+        <w:rPr>
+          <w:rFonts w:ascii="Courier New" w:hAnsi="Courier New" w:cs="Courier New"/>
+          <w:sz w:val="20"/>
+          <w:szCs w:val="20"/>
+        </w:rPr>
+      </w:pPr>
+      <w:r>
+        <w:rPr>
+          <w:rFonts w:ascii="Courier New" w:hAnsi="Courier New" w:cs="Courier New"/>
+          <w:sz w:val="20"/>
+          <w:szCs w:val="20"/>
+        </w:rPr>
+        <w:t xml:space="preserve">  private function search() {</w:t>
+      </w:r>
+    </w:p>
+    <w:p>
+      <w:pPr>
+        <w:pStyle w:val="Geenafstand"/>
+        <w:rPr>
+          <w:rFonts w:ascii="Courier New" w:hAnsi="Courier New" w:cs="Courier New"/>
+          <w:sz w:val="20"/>
+          <w:szCs w:val="20"/>
+        </w:rPr>
+      </w:pPr>
+      <w:r>
+        <w:rPr>
+          <w:rFonts w:ascii="Courier New" w:hAnsi="Courier New" w:cs="Courier New"/>
+          <w:sz w:val="20"/>
+          <w:szCs w:val="20"/>
+        </w:rPr>
+        <w:t xml:space="preserve">    $query_response = $this-&gt;client-&gt;query($this-&gt;query);</w:t>
+      </w:r>
+    </w:p>
+    <w:p>
+      <w:pPr>
+        <w:pStyle w:val="Geenafstand"/>
+        <w:rPr>
+          <w:rFonts w:ascii="Courier New" w:hAnsi="Courier New" w:cs="Courier New"/>
+          <w:sz w:val="20"/>
+          <w:szCs w:val="20"/>
+        </w:rPr>
+      </w:pPr>
+      <w:r>
+        <w:rPr>
+          <w:rFonts w:ascii="Courier New" w:hAnsi="Courier New" w:cs="Courier New"/>
+          <w:sz w:val="20"/>
+          <w:szCs w:val="20"/>
+        </w:rPr>
+        <w:t xml:space="preserve">    $query_response-&gt;setParseMode(SolrQueryResponse::PARSE_SOLR_DOC);  //??</w:t>
+      </w:r>
+    </w:p>
+    <w:p>
+      <w:pPr>
+        <w:pStyle w:val="Geenafstand"/>
+        <w:rPr>
+          <w:rFonts w:ascii="Courier New" w:hAnsi="Courier New" w:cs="Courier New"/>
+          <w:sz w:val="20"/>
+          <w:szCs w:val="20"/>
+        </w:rPr>
+      </w:pPr>
+      <w:r>
+        <w:rPr>
+          <w:rFonts w:ascii="Courier New" w:hAnsi="Courier New" w:cs="Courier New"/>
+          <w:sz w:val="20"/>
+          <w:szCs w:val="20"/>
+        </w:rPr>
+        <w:t xml:space="preserve">    $this-&gt;searchResults = $query_response-&gt;getResponse();</w:t>
+      </w:r>
+    </w:p>
+    <w:p>
+      <w:pPr>
+        <w:pStyle w:val="Geenafstand"/>
+        <w:rPr>
+          <w:rFonts w:ascii="Courier New" w:hAnsi="Courier New" w:cs="Courier New"/>
+          <w:sz w:val="20"/>
+          <w:szCs w:val="20"/>
+        </w:rPr>
+      </w:pPr>
+      <w:r>
+        <w:rPr>
+          <w:rFonts w:ascii="Courier New" w:hAnsi="Courier New" w:cs="Courier New"/>
+          <w:sz w:val="20"/>
+          <w:szCs w:val="20"/>
+        </w:rPr>
+        <w:t xml:space="preserve">    $this-&gt;</w:t>
+      </w:r>
+    </w:p>
+    <w:p>
+      <w:pPr>
+        <w:pStyle w:val="Geenafstand"/>
+        <w:rPr>
+          <w:rFonts w:ascii="Courier New" w:hAnsi="Courier New" w:cs="Courier New"/>
+          <w:sz w:val="20"/>
+          <w:szCs w:val="20"/>
+        </w:rPr>
+      </w:pPr>
+      <w:r>
+        <w:rPr>
+          <w:rFonts w:ascii="Courier New" w:hAnsi="Courier New" w:cs="Courier New"/>
+          <w:sz w:val="20"/>
+          <w:szCs w:val="20"/>
+        </w:rPr>
+        <w:t xml:space="preserve">  }</w:t>
+      </w:r>
+    </w:p>
+    <w:p>
+      <w:pPr>
+        <w:pStyle w:val="Geenafstand"/>
+        <w:rPr>
+          <w:rFonts w:ascii="Courier New" w:hAnsi="Courier New" w:cs="Courier New"/>
+          <w:sz w:val="20"/>
+          <w:szCs w:val="20"/>
+        </w:rPr>
+      </w:pPr>
+    </w:p>
+    <w:p>
+      <w:pPr>
+        <w:pStyle w:val="Geenafstand"/>
+        <w:rPr>
+          <w:rFonts w:ascii="Courier New" w:hAnsi="Courier New" w:cs="Courier New"/>
+          <w:sz w:val="20"/>
+          <w:szCs w:val="20"/>
+        </w:rPr>
+      </w:pPr>
+      <w:r>
+        <w:rPr>
+          <w:rFonts w:ascii="Courier New" w:hAnsi="Courier New" w:cs="Courier New"/>
+          <w:sz w:val="20"/>
+          <w:szCs w:val="20"/>
+        </w:rPr>
+        <w:t xml:space="preserve">  public function nextPage() {</w:t>
+      </w:r>
+    </w:p>
+    <w:p>
+      <w:pPr>
+        <w:pStyle w:val="Geenafstand"/>
+        <w:rPr>
+          <w:rFonts w:ascii="Courier New" w:hAnsi="Courier New" w:cs="Courier New"/>
+          <w:sz w:val="20"/>
+          <w:szCs w:val="20"/>
+        </w:rPr>
+      </w:pPr>
+      <w:r>
+        <w:rPr>
+          <w:rFonts w:ascii="Courier New" w:hAnsi="Courier New" w:cs="Courier New"/>
+          <w:sz w:val="20"/>
+          <w:szCs w:val="20"/>
+        </w:rPr>
+        <w:t xml:space="preserve">    $this-&gt;start = $this-&gt;start + $this-&gt;numRows;</w:t>
+      </w:r>
+    </w:p>
+    <w:p>
+      <w:pPr>
+        <w:pStyle w:val="Geenafstand"/>
+        <w:rPr>
+          <w:rFonts w:ascii="Courier New" w:hAnsi="Courier New" w:cs="Courier New"/>
+          <w:sz w:val="20"/>
+          <w:szCs w:val="20"/>
+        </w:rPr>
+      </w:pPr>
+      <w:r>
+        <w:rPr>
+          <w:rFonts w:ascii="Courier New" w:hAnsi="Courier New" w:cs="Courier New"/>
+          <w:sz w:val="20"/>
+          <w:szCs w:val="20"/>
+        </w:rPr>
+        <w:t xml:space="preserve">    if ($this-&gt;start &lt; $this-&gt;searchResults['response']['numFound']) $this-&gt;search();</w:t>
+      </w:r>
+    </w:p>
+    <w:p>
+      <w:pPr>
+        <w:pStyle w:val="Geenafstand"/>
+        <w:rPr>
+          <w:rFonts w:ascii="Courier New" w:hAnsi="Courier New" w:cs="Courier New"/>
+          <w:sz w:val="20"/>
+          <w:szCs w:val="20"/>
+        </w:rPr>
+      </w:pPr>
+      <w:r>
+        <w:rPr>
+          <w:rFonts w:ascii="Courier New" w:hAnsi="Courier New" w:cs="Courier New"/>
+          <w:sz w:val="20"/>
+          <w:szCs w:val="20"/>
+        </w:rPr>
+        <w:t xml:space="preserve">  }</w:t>
+      </w:r>
+    </w:p>
+    <w:p>
+      <w:pPr>
+        <w:pStyle w:val="Geenafstand"/>
+        <w:rPr>
+          <w:rFonts w:ascii="Courier New" w:hAnsi="Courier New" w:cs="Courier New"/>
+          <w:sz w:val="20"/>
+          <w:szCs w:val="20"/>
+        </w:rPr>
+      </w:pPr>
+    </w:p>
+    <w:p>
+      <w:pPr>
+        <w:pStyle w:val="Geenafstand"/>
+        <w:rPr>
+          <w:rFonts w:ascii="Courier New" w:hAnsi="Courier New" w:cs="Courier New"/>
+          <w:sz w:val="20"/>
+          <w:szCs w:val="20"/>
+        </w:rPr>
+      </w:pPr>
+      <w:r>
+        <w:rPr>
+          <w:rFonts w:ascii="Courier New" w:hAnsi="Courier New" w:cs="Courier New"/>
+          <w:sz w:val="20"/>
+          <w:szCs w:val="20"/>
+        </w:rPr>
+        <w:t xml:space="preserve">  public function prevPage() {</w:t>
+      </w:r>
+    </w:p>
+    <w:p>
+      <w:pPr>
+        <w:pStyle w:val="Geenafstand"/>
+        <w:rPr>
+          <w:rFonts w:ascii="Courier New" w:hAnsi="Courier New" w:cs="Courier New"/>
+          <w:sz w:val="20"/>
+          <w:szCs w:val="20"/>
+        </w:rPr>
+      </w:pPr>
+      <w:r>
+        <w:rPr>
+          <w:rFonts w:ascii="Courier New" w:hAnsi="Courier New" w:cs="Courier New"/>
+          <w:sz w:val="20"/>
+          <w:szCs w:val="20"/>
+        </w:rPr>
+        <w:t xml:space="preserve">    $this-&gt;start = $this-&gt;start - $this-&gt;numRows;</w:t>
+      </w:r>
+    </w:p>
+    <w:p>
+      <w:pPr>
+        <w:pStyle w:val="Geenafstand"/>
+        <w:rPr>
+          <w:rFonts w:ascii="Courier New" w:hAnsi="Courier New" w:cs="Courier New"/>
+          <w:sz w:val="20"/>
+          <w:szCs w:val="20"/>
+        </w:rPr>
+      </w:pPr>
+      <w:r>
+        <w:rPr>
+          <w:rFonts w:ascii="Courier New" w:hAnsi="Courier New" w:cs="Courier New"/>
+          <w:sz w:val="20"/>
+          <w:szCs w:val="20"/>
+        </w:rPr>
+        <w:t xml:space="preserve">    if ($this-&gt;start &gt; 0) $this-&gt;search();</w:t>
+      </w:r>
+    </w:p>
+    <w:p>
+      <w:pPr>
+        <w:pStyle w:val="Geenafstand"/>
+        <w:rPr>
+          <w:rFonts w:ascii="Courier New" w:hAnsi="Courier New" w:cs="Courier New"/>
+          <w:sz w:val="20"/>
+          <w:szCs w:val="20"/>
+        </w:rPr>
+      </w:pPr>
+      <w:r>
+        <w:rPr>
+          <w:rFonts w:ascii="Courier New" w:hAnsi="Courier New" w:cs="Courier New"/>
+          <w:sz w:val="20"/>
+          <w:szCs w:val="20"/>
+        </w:rPr>
+        <w:t xml:space="preserve">  }</w:t>
+      </w:r>
+    </w:p>
+    <w:p>
+      <w:pPr>
+        <w:rPr>
+          <w:rFonts w:ascii="Courier New" w:hAnsi="Courier New" w:cs="Courier New"/>
+          <w:sz w:val="20"/>
+          <w:szCs w:val="20"/>
+        </w:rPr>
+      </w:pPr>
+    </w:p>
+    <w:p>
+      <w:pPr>
+        <w:rPr>
+          <w:rFonts w:ascii="Courier New" w:hAnsi="Courier New" w:cs="Courier New"/>
+          <w:sz w:val="20"/>
+          <w:szCs w:val="20"/>
+        </w:rPr>
+      </w:pPr>
+      <w:r>
+        <w:rPr>
+          <w:rFonts w:ascii="Courier New" w:hAnsi="Courier New" w:cs="Courier New"/>
+          <w:sz w:val="20"/>
+          <w:szCs w:val="20"/>
+        </w:rPr>
+        <w:t xml:space="preserve">  //etc</w:t>
+      </w:r>
+    </w:p>
+    <w:p>
+      <w:pPr>
+        <w:rPr>
+          <w:rFonts w:ascii="Courier New" w:hAnsi="Courier New" w:cs="Courier New"/>
+          <w:sz w:val="20"/>
+          <w:szCs w:val="20"/>
+        </w:rPr>
+      </w:pPr>
+      <w:r>
+        <w:rPr>
+          <w:rFonts w:ascii="Courier New" w:hAnsi="Courier New" w:cs="Courier New"/>
+          <w:sz w:val="20"/>
+          <w:szCs w:val="20"/>
+        </w:rPr>
+        <w:t>}</w:t>
+      </w:r>
+    </w:p>
+    <w:p>
+      <w:r>
+        <w:t>TODO complete this chapter</w:t>
+      </w:r>
     </w:p>
     <w:sectPr>
       <w:pgSz w:w="11906" w:h="16838"/>
@@ -6904,7 +6864,7 @@
 </file>
 
 <file path=customXml/itemProps1.xml><?xml version="1.0" encoding="utf-8"?>
-<ds:datastoreItem xmlns:ds="http://schemas.openxmlformats.org/officeDocument/2006/customXml" ds:itemID="{2ABDBEEC-B644-4DCC-81AE-EAF641F36F58}">
+<ds:datastoreItem xmlns:ds="http://schemas.openxmlformats.org/officeDocument/2006/customXml" ds:itemID="{9F884DDA-0903-4FAD-A953-4D076502384B}">
   <ds:schemaRefs>
     <ds:schemaRef ds:uri="http://schemas.openxmlformats.org/officeDocument/2006/bibliography"/>
   </ds:schemaRefs>

</xml_diff>